<commit_message>
Mandando examen a rama
</commit_message>
<xml_diff>
--- a/Estructura EB2/Chatbot inteligente para atención al cliente en una tienda de ropa online.docx
+++ b/Estructura EB2/Chatbot inteligente para atención al cliente en una tienda de ropa online.docx
@@ -4,15 +4,10 @@
   <w:body>
     <w:p>
       <w:pPr>
-        <w:pStyle w:val="Title"/>
-      </w:pPr>
-      <w:proofErr w:type="spellStart"/>
-      <w:r>
-        <w:t>Chatbot</w:t>
-      </w:r>
-      <w:proofErr w:type="spellEnd"/>
-      <w:r>
-        <w:t xml:space="preserve"> inteligente para atención al cliente en una tienda de ropa online</w:t>
+        <w:pStyle w:val="Ttulo"/>
+      </w:pPr>
+      <w:r>
+        <w:t>Chatbot inteligente para atención al cliente en una tienda de ropa online</w:t>
       </w:r>
     </w:p>
     <w:p>
@@ -46,23 +41,7 @@
     </w:p>
     <w:p>
       <w:r>
-        <w:t>La tienda de ropa "</w:t>
-      </w:r>
-      <w:proofErr w:type="spellStart"/>
-      <w:r>
-        <w:t>ModaClick</w:t>
-      </w:r>
-      <w:proofErr w:type="spellEnd"/>
-      <w:r>
-        <w:t xml:space="preserve">" vende productos exclusivamente por internet. Recibe muchas preguntas repetidas a través de su página web y redes sociales, como: horarios de entrega, métodos de pago, cambios y devoluciones. Actualmente, las respuestas son manuales y lentas, lo que genera molestias en los clientes. Por eso, la tienda desea implementar un </w:t>
-      </w:r>
-      <w:proofErr w:type="spellStart"/>
-      <w:r>
-        <w:t>chatbot</w:t>
-      </w:r>
-      <w:proofErr w:type="spellEnd"/>
-      <w:r>
-        <w:t xml:space="preserve"> con Inteligencia Artificial que pueda responder preguntas frecuentes de forma automática y rápida.</w:t>
+        <w:t>La tienda de ropa "ModaClick" vende productos exclusivamente por internet. Recibe muchas preguntas repetidas a través de su página web y redes sociales, como: horarios de entrega, métodos de pago, cambios y devoluciones. Actualmente, las respuestas son manuales y lentas, lo que genera molestias en los clientes. Por eso, la tienda desea implementar un chatbot con Inteligencia Artificial que pueda responder preguntas frecuentes de forma automática y rápida.</w:t>
       </w:r>
     </w:p>
     <w:p>
@@ -83,13 +62,8 @@
       </w:r>
     </w:p>
     <w:p>
-      <w:proofErr w:type="spellStart"/>
-      <w:r>
-        <w:t>ModaClick</w:t>
-      </w:r>
-      <w:proofErr w:type="spellEnd"/>
-      <w:r>
-        <w:t xml:space="preserve"> no cuenta con personal suficiente para responder a todos los mensajes de los clientes en tiempo real. Esto provoca demoras, pérdida de ventas y mala experiencia para el cliente.</w:t>
+      <w:r>
+        <w:t>ModaClick no cuenta con personal suficiente para responder a todos los mensajes de los clientes en tiempo real. Esto provoca demoras, pérdida de ventas y mala experiencia para el cliente.</w:t>
       </w:r>
     </w:p>
     <w:p>
@@ -113,23 +87,7 @@
     </w:p>
     <w:p>
       <w:r>
-        <w:t xml:space="preserve">Implementar un </w:t>
-      </w:r>
-      <w:proofErr w:type="spellStart"/>
-      <w:r>
-        <w:t>chatbot</w:t>
-      </w:r>
-      <w:proofErr w:type="spellEnd"/>
-      <w:r>
-        <w:t xml:space="preserve"> inteligente que responda automáticamente a las preguntas frecuentes de los clientes en la tienda online </w:t>
-      </w:r>
-      <w:proofErr w:type="spellStart"/>
-      <w:r>
-        <w:t>ModaClick</w:t>
-      </w:r>
-      <w:proofErr w:type="spellEnd"/>
-      <w:r>
-        <w:t>.</w:t>
+        <w:t>Implementar un chatbot inteligente que responda automáticamente a las preguntas frecuentes de los clientes en la tienda online ModaClick.</w:t>
       </w:r>
     </w:p>
     <w:p>
@@ -153,177 +111,117 @@
     </w:p>
     <w:p>
       <w:pPr>
-        <w:rPr>
-          <w:sz w:val="28"/>
-          <w:szCs w:val="28"/>
-        </w:rPr>
-      </w:pPr>
-      <w:r>
-        <w:rPr>
-          <w:sz w:val="28"/>
-          <w:szCs w:val="28"/>
-          <w:highlight w:val="yellow"/>
-        </w:rPr>
-        <w:t>Escoger solamente los correctos.</w:t>
-      </w:r>
-    </w:p>
-    <w:p>
-      <w:pPr>
-        <w:pStyle w:val="ListParagraph"/>
+        <w:pStyle w:val="Prrafodelista"/>
         <w:numPr>
           <w:ilvl w:val="0"/>
           <w:numId w:val="2"/>
         </w:numPr>
         <w:spacing w:before="100" w:beforeAutospacing="1" w:after="100" w:afterAutospacing="1" w:line="240" w:lineRule="auto"/>
         <w:jc w:val="both"/>
-      </w:pPr>
-      <w:r>
-        <w:t>Analizar las preguntas frecuentes de los clientes para definir el contenido</w:t>
+        <w:rPr>
+          <w:highlight w:val="cyan"/>
+        </w:rPr>
+      </w:pPr>
+      <w:r>
+        <w:rPr>
+          <w:highlight w:val="cyan"/>
+        </w:rPr>
+        <w:t>Analizar las preguntas frecuentes de los clientes para definir el contenido necesario del chatbot.</w:t>
+      </w:r>
+    </w:p>
+    <w:p>
+      <w:pPr>
+        <w:pStyle w:val="Prrafodelista"/>
+        <w:numPr>
+          <w:ilvl w:val="0"/>
+          <w:numId w:val="2"/>
+        </w:numPr>
+        <w:spacing w:before="100" w:beforeAutospacing="1" w:after="100" w:afterAutospacing="1" w:line="240" w:lineRule="auto"/>
+        <w:jc w:val="both"/>
+        <w:rPr>
+          <w:highlight w:val="cyan"/>
+        </w:rPr>
+      </w:pPr>
+      <w:r>
+        <w:rPr>
+          <w:highlight w:val="cyan"/>
+        </w:rPr>
+        <w:t>Garantizar que el chatbot funcione sin errores ni fallas en todos los casos posibles de uso.</w:t>
+      </w:r>
+    </w:p>
+    <w:p>
+      <w:pPr>
+        <w:pStyle w:val="Prrafodelista"/>
+        <w:numPr>
+          <w:ilvl w:val="0"/>
+          <w:numId w:val="2"/>
+        </w:numPr>
+        <w:spacing w:before="100" w:beforeAutospacing="1" w:after="100" w:afterAutospacing="1" w:line="240" w:lineRule="auto"/>
+        <w:jc w:val="both"/>
+      </w:pPr>
+      <w:r>
+        <w:t xml:space="preserve">Desarrollar un chatbot con una interfaz </w:t>
+      </w:r>
+      <w:r>
+        <w:t xml:space="preserve">muy bonita </w:t>
+      </w:r>
+      <w:r>
+        <w:t>que refleje la identidad visual de la tienda.</w:t>
+      </w:r>
+    </w:p>
+    <w:p>
+      <w:pPr>
+        <w:pStyle w:val="Prrafodelista"/>
+        <w:numPr>
+          <w:ilvl w:val="0"/>
+          <w:numId w:val="2"/>
+        </w:numPr>
+        <w:spacing w:before="100" w:beforeAutospacing="1" w:after="100" w:afterAutospacing="1" w:line="240" w:lineRule="auto"/>
+        <w:jc w:val="both"/>
+        <w:rPr>
+          <w:highlight w:val="cyan"/>
+        </w:rPr>
+      </w:pPr>
+      <w:r>
+        <w:rPr>
+          <w:highlight w:val="cyan"/>
+        </w:rPr>
+        <w:t>Diseñar, entrenar e integrar el chatbot con respuestas automáticas en el sitio web de ModaClick.</w:t>
+      </w:r>
+    </w:p>
+    <w:p>
+      <w:pPr>
+        <w:pStyle w:val="Prrafodelista"/>
+        <w:numPr>
+          <w:ilvl w:val="0"/>
+          <w:numId w:val="2"/>
+        </w:numPr>
+        <w:spacing w:before="100" w:beforeAutospacing="1" w:after="100" w:afterAutospacing="1" w:line="240" w:lineRule="auto"/>
+        <w:jc w:val="both"/>
+      </w:pPr>
+      <w:r>
+        <w:t>Medir el impacto del chatbot en la atención al cliente y el tiempo de</w:t>
       </w:r>
       <w:r>
         <w:t xml:space="preserve"> </w:t>
       </w:r>
       <w:r>
-        <w:t xml:space="preserve">necesario del </w:t>
-      </w:r>
-      <w:proofErr w:type="spellStart"/>
-      <w:r>
-        <w:t>chatbot</w:t>
-      </w:r>
-      <w:proofErr w:type="spellEnd"/>
-      <w:r>
-        <w:t>.</w:t>
-      </w:r>
-    </w:p>
-    <w:p>
-      <w:pPr>
-        <w:pStyle w:val="ListParagraph"/>
+        <w:t>respuesta.</w:t>
+      </w:r>
+    </w:p>
+    <w:p>
+      <w:pPr>
         <w:numPr>
           <w:ilvl w:val="0"/>
           <w:numId w:val="2"/>
         </w:numPr>
-        <w:spacing w:before="100" w:beforeAutospacing="1" w:after="100" w:afterAutospacing="1" w:line="240" w:lineRule="auto"/>
-        <w:jc w:val="both"/>
-      </w:pPr>
-      <w:r>
-        <w:t xml:space="preserve">Garantizar que el </w:t>
-      </w:r>
-      <w:proofErr w:type="spellStart"/>
-      <w:r>
-        <w:t>chatbot</w:t>
-      </w:r>
-      <w:proofErr w:type="spellEnd"/>
-      <w:r>
-        <w:t xml:space="preserve"> funcione sin errores ni fallas en todos los casos posibles de uso.</w:t>
-      </w:r>
-    </w:p>
-    <w:p>
-      <w:pPr>
-        <w:pStyle w:val="ListParagraph"/>
-        <w:numPr>
-          <w:ilvl w:val="0"/>
-          <w:numId w:val="2"/>
-        </w:numPr>
-        <w:spacing w:before="100" w:beforeAutospacing="1" w:after="100" w:afterAutospacing="1" w:line="240" w:lineRule="auto"/>
-        <w:jc w:val="both"/>
-      </w:pPr>
-      <w:r>
-        <w:t xml:space="preserve">Desarrollar un </w:t>
-      </w:r>
-      <w:proofErr w:type="spellStart"/>
-      <w:r>
-        <w:t>chatbot</w:t>
-      </w:r>
-      <w:proofErr w:type="spellEnd"/>
-      <w:r>
-        <w:t xml:space="preserve"> con una interfaz </w:t>
-      </w:r>
-      <w:r>
-        <w:t xml:space="preserve">muy bonita </w:t>
-      </w:r>
-      <w:r>
-        <w:t>que refleje la identidad visual de la tienda.</w:t>
-      </w:r>
-    </w:p>
-    <w:p>
-      <w:pPr>
-        <w:pStyle w:val="ListParagraph"/>
-        <w:numPr>
-          <w:ilvl w:val="0"/>
-          <w:numId w:val="2"/>
-        </w:numPr>
-        <w:spacing w:before="100" w:beforeAutospacing="1" w:after="100" w:afterAutospacing="1" w:line="240" w:lineRule="auto"/>
-        <w:jc w:val="both"/>
-      </w:pPr>
-      <w:r>
-        <w:t xml:space="preserve">Diseñar, entrenar e integrar el </w:t>
-      </w:r>
-      <w:proofErr w:type="spellStart"/>
-      <w:r>
-        <w:t>chatbot</w:t>
-      </w:r>
-      <w:proofErr w:type="spellEnd"/>
-      <w:r>
-        <w:t xml:space="preserve"> con respuestas automáticas en el sitio web de </w:t>
-      </w:r>
-      <w:proofErr w:type="spellStart"/>
-      <w:r>
-        <w:t>ModaClick</w:t>
-      </w:r>
-      <w:proofErr w:type="spellEnd"/>
-      <w:r>
-        <w:t>.</w:t>
-      </w:r>
-    </w:p>
-    <w:p>
-      <w:pPr>
-        <w:pStyle w:val="ListParagraph"/>
-        <w:numPr>
-          <w:ilvl w:val="0"/>
-          <w:numId w:val="2"/>
-        </w:numPr>
-        <w:spacing w:before="100" w:beforeAutospacing="1" w:after="100" w:afterAutospacing="1" w:line="240" w:lineRule="auto"/>
-        <w:jc w:val="both"/>
-      </w:pPr>
-      <w:r>
-        <w:t xml:space="preserve">Medir el impacto del </w:t>
-      </w:r>
-      <w:proofErr w:type="spellStart"/>
-      <w:r>
-        <w:t>chatbot</w:t>
-      </w:r>
-      <w:proofErr w:type="spellEnd"/>
-      <w:r>
-        <w:t xml:space="preserve"> en la atención al cliente y el tiempo de</w:t>
-      </w:r>
-      <w:r>
-        <w:t xml:space="preserve"> </w:t>
-      </w:r>
-      <w:r>
-        <w:t>respuesta.</w:t>
-      </w:r>
-    </w:p>
-    <w:p>
-      <w:pPr>
-        <w:numPr>
-          <w:ilvl w:val="0"/>
-          <w:numId w:val="2"/>
-        </w:numPr>
         <w:jc w:val="both"/>
       </w:pPr>
       <w:r>
         <w:t xml:space="preserve">Incrementar más las ventas de </w:t>
       </w:r>
       <w:r>
-        <w:t xml:space="preserve">la tienda gracias al </w:t>
-      </w:r>
-      <w:proofErr w:type="spellStart"/>
-      <w:r>
-        <w:t>chatbot</w:t>
-      </w:r>
-      <w:proofErr w:type="spellEnd"/>
-      <w:r>
-        <w:t>.</w:t>
+        <w:t>la tienda gracias al chatbot.</w:t>
       </w:r>
     </w:p>
     <w:p>
@@ -370,90 +268,17 @@
       <w:pPr>
         <w:jc w:val="both"/>
         <w:rPr>
-          <w:sz w:val="28"/>
-          <w:szCs w:val="28"/>
-        </w:rPr>
-      </w:pPr>
-      <w:r>
-        <w:rPr>
-          <w:sz w:val="28"/>
-          <w:szCs w:val="28"/>
-          <w:highlight w:val="yellow"/>
-        </w:rPr>
-        <w:t>En base a los objetivos</w:t>
-      </w:r>
-      <w:r>
-        <w:rPr>
-          <w:sz w:val="28"/>
-          <w:szCs w:val="28"/>
-          <w:highlight w:val="yellow"/>
-        </w:rPr>
-        <w:t xml:space="preserve"> específicos</w:t>
-      </w:r>
-      <w:r>
-        <w:rPr>
-          <w:sz w:val="28"/>
-          <w:szCs w:val="28"/>
-          <w:highlight w:val="yellow"/>
-        </w:rPr>
-        <w:t xml:space="preserve"> escogidos</w:t>
-      </w:r>
-      <w:r>
-        <w:rPr>
-          <w:sz w:val="28"/>
-          <w:szCs w:val="28"/>
-          <w:highlight w:val="yellow"/>
-        </w:rPr>
-        <w:t xml:space="preserve">, </w:t>
-      </w:r>
-      <w:r>
-        <w:rPr>
-          <w:sz w:val="28"/>
-          <w:szCs w:val="28"/>
-          <w:highlight w:val="yellow"/>
-        </w:rPr>
-        <w:t xml:space="preserve">crear </w:t>
-      </w:r>
-      <w:r>
-        <w:rPr>
-          <w:sz w:val="28"/>
-          <w:szCs w:val="28"/>
-          <w:highlight w:val="yellow"/>
-        </w:rPr>
-        <w:t>6 historias de usuario para cada objetivo específico</w:t>
-      </w:r>
-    </w:p>
-    <w:p>
-      <w:pPr>
-        <w:jc w:val="both"/>
-        <w:rPr>
-          <w:b/>
-          <w:bCs/>
-        </w:rPr>
-      </w:pPr>
-      <w:r>
-        <w:rPr>
-          <w:b/>
-          <w:bCs/>
-        </w:rPr>
-        <w:t xml:space="preserve">Objetivo 1: </w:t>
-      </w:r>
-      <w:r>
-        <w:rPr>
-          <w:b/>
-          <w:bCs/>
-        </w:rPr>
-        <w:t xml:space="preserve">Analizar las preguntas frecuentes de los clientes para definir el contenido necesario del </w:t>
-      </w:r>
-      <w:proofErr w:type="spellStart"/>
-      <w:r>
-        <w:rPr>
-          <w:b/>
-          <w:bCs/>
-        </w:rPr>
-        <w:t>chatbot</w:t>
-      </w:r>
-      <w:proofErr w:type="spellEnd"/>
+          <w:b/>
+          <w:bCs/>
+        </w:rPr>
+      </w:pPr>
+      <w:r>
+        <w:rPr>
+          <w:b/>
+          <w:bCs/>
+        </w:rPr>
+        <w:t>Objetivo 1: Analizar las preguntas frecuentes de los clientes para definir el contenido necesario del chatbot</w:t>
+      </w:r>
     </w:p>
     <w:p>
       <w:pPr>
@@ -481,15 +306,7 @@
         <w:t>administrador de la tienda</w:t>
       </w:r>
       <w:r>
-        <w:t xml:space="preserve">, quiero ver cuáles son las preguntas más comunes que hacen los clientes, para que el </w:t>
-      </w:r>
-      <w:proofErr w:type="spellStart"/>
-      <w:r>
-        <w:t>chatbot</w:t>
-      </w:r>
-      <w:proofErr w:type="spellEnd"/>
-      <w:r>
-        <w:t xml:space="preserve"> las pueda responder.</w:t>
+        <w:t>, quiero ver cuáles son las preguntas más comunes que hacen los clientes, para que el chatbot las pueda responder.</w:t>
       </w:r>
     </w:p>
     <w:p>
@@ -518,103 +335,120 @@
         <w:t>desarrollador del sistema</w:t>
       </w:r>
       <w:r>
-        <w:t xml:space="preserve">, quiero tener acceso a los mensajes anteriores de los clientes para analizar qué información debe saber el </w:t>
-      </w:r>
-      <w:proofErr w:type="spellStart"/>
-      <w:r>
-        <w:t>chatbot</w:t>
-      </w:r>
-      <w:proofErr w:type="spellEnd"/>
-      <w:r>
-        <w:t>.</w:t>
-      </w:r>
-    </w:p>
-    <w:p>
-      <w:pPr>
-        <w:jc w:val="both"/>
-        <w:rPr>
-          <w:b/>
-          <w:bCs/>
-        </w:rPr>
-      </w:pPr>
-      <w:r>
-        <w:rPr>
-          <w:b/>
-          <w:bCs/>
-        </w:rPr>
-        <w:t xml:space="preserve">Objetivo </w:t>
-      </w:r>
-      <w:r>
-        <w:rPr>
-          <w:b/>
-          <w:bCs/>
-        </w:rPr>
-        <w:t>2</w:t>
-      </w:r>
-      <w:r>
-        <w:rPr>
-          <w:b/>
-          <w:bCs/>
-        </w:rPr>
-        <w:t xml:space="preserve">: Garantizar que el </w:t>
-      </w:r>
-      <w:proofErr w:type="spellStart"/>
-      <w:r>
-        <w:rPr>
-          <w:b/>
-          <w:bCs/>
-        </w:rPr>
-        <w:t>chatbot</w:t>
-      </w:r>
-      <w:proofErr w:type="spellEnd"/>
-      <w:r>
-        <w:rPr>
-          <w:b/>
-          <w:bCs/>
-        </w:rPr>
-        <w:t xml:space="preserve"> funcione sin errores ni fallas en todos los casos posibles de us</w:t>
-      </w:r>
-      <w:r>
-        <w:rPr>
-          <w:b/>
-          <w:bCs/>
-        </w:rPr>
-        <w:t>o</w:t>
-      </w:r>
-    </w:p>
-    <w:p>
-      <w:pPr>
-        <w:pStyle w:val="ListParagraph"/>
+        <w:t>, quiero tener acceso a los mensajes anteriores de los clientes para analizar qué información debe saber el chatbot.</w:t>
+      </w:r>
+    </w:p>
+    <w:p>
+      <w:pPr>
         <w:numPr>
           <w:ilvl w:val="0"/>
           <w:numId w:val="3"/>
         </w:numPr>
         <w:jc w:val="both"/>
-        <w:rPr>
-          <w:b/>
-          <w:bCs/>
-        </w:rPr>
-      </w:pPr>
-      <w:r>
-        <w:rPr>
-          <w:b/>
-          <w:bCs/>
-        </w:rPr>
-        <w:t>HU</w:t>
-      </w:r>
-      <w:r>
-        <w:rPr>
-          <w:b/>
-          <w:bCs/>
-        </w:rPr>
-        <w:t>2</w:t>
-      </w:r>
-      <w:r>
-        <w:rPr>
-          <w:b/>
-          <w:bCs/>
-        </w:rPr>
-        <w:t xml:space="preserve">.1: </w:t>
+      </w:pPr>
+      <w:r>
+        <w:rPr>
+          <w:b/>
+          <w:bCs/>
+        </w:rPr>
+        <w:t>HU1.3:</w:t>
+      </w:r>
+      <w:r>
+        <w:t xml:space="preserve"> Como especialista en marketing, quiero conocer los temas de mayor interés para los clientes expresados en sus preguntas, para crear campañas más relevantes y atractivas.</w:t>
+      </w:r>
+    </w:p>
+    <w:p>
+      <w:pPr>
+        <w:numPr>
+          <w:ilvl w:val="0"/>
+          <w:numId w:val="3"/>
+        </w:numPr>
+        <w:jc w:val="both"/>
+      </w:pPr>
+      <w:r>
+        <w:rPr>
+          <w:b/>
+          <w:bCs/>
+        </w:rPr>
+        <w:t>HU1.4:</w:t>
+      </w:r>
+      <w:r>
+        <w:t xml:space="preserve"> Como agente de atención al cliente, quiero identificar las preguntas que más tiempo nos toman responder actualmente, para que el chatbot pueda manejar esas consultas y reducir nuestra carga de trabajo.</w:t>
+      </w:r>
+    </w:p>
+    <w:p>
+      <w:pPr>
+        <w:numPr>
+          <w:ilvl w:val="0"/>
+          <w:numId w:val="3"/>
+        </w:numPr>
+        <w:jc w:val="both"/>
+      </w:pPr>
+      <w:r>
+        <w:rPr>
+          <w:b/>
+          <w:bCs/>
+        </w:rPr>
+        <w:t>HU1.5:</w:t>
+      </w:r>
+      <w:r>
+        <w:t xml:space="preserve"> Como gerente de producto, quiero entender las frustraciones o puntos débiles recurrentes de los clientes que se reflejan en sus preguntas, para identificar oportunidades de mejora en nuestros productos o servicios.</w:t>
+      </w:r>
+    </w:p>
+    <w:p>
+      <w:pPr>
+        <w:numPr>
+          <w:ilvl w:val="0"/>
+          <w:numId w:val="3"/>
+        </w:numPr>
+        <w:jc w:val="both"/>
+      </w:pPr>
+      <w:r>
+        <w:rPr>
+          <w:b/>
+          <w:bCs/>
+        </w:rPr>
+        <w:t>HU1.6:</w:t>
+      </w:r>
+      <w:r>
+        <w:t xml:space="preserve"> Como analista de datos, quiero extraer patrones de las conversaciones de los clientes, como el lenguaje utilizado o las palabras clave, para optimizar el reconocimiento del lenguaje natural del chatbot y su capacidad de respuesta.</w:t>
+      </w:r>
+    </w:p>
+    <w:p>
+      <w:pPr>
+        <w:jc w:val="both"/>
+        <w:rPr>
+          <w:b/>
+          <w:bCs/>
+        </w:rPr>
+      </w:pPr>
+      <w:r>
+        <w:rPr>
+          <w:b/>
+          <w:bCs/>
+        </w:rPr>
+        <w:t>Objetivo 2: Garantizar que el chatbot funcione sin errores ni fallas en todos los casos posibles de uso</w:t>
+      </w:r>
+    </w:p>
+    <w:p>
+      <w:pPr>
+        <w:pStyle w:val="Prrafodelista"/>
+        <w:numPr>
+          <w:ilvl w:val="0"/>
+          <w:numId w:val="3"/>
+        </w:numPr>
+        <w:jc w:val="both"/>
+        <w:rPr>
+          <w:b/>
+          <w:bCs/>
+        </w:rPr>
+      </w:pPr>
+      <w:r>
+        <w:rPr>
+          <w:b/>
+          <w:bCs/>
+        </w:rPr>
+        <w:t xml:space="preserve">HU2.1: </w:t>
       </w:r>
       <w:r>
         <w:t xml:space="preserve">Como </w:t>
@@ -627,20 +461,12 @@
         <w:t>administrador del sistema</w:t>
       </w:r>
       <w:r>
-        <w:t xml:space="preserve">, quiero que el </w:t>
-      </w:r>
-      <w:proofErr w:type="spellStart"/>
-      <w:r>
-        <w:t>chatbot</w:t>
-      </w:r>
-      <w:proofErr w:type="spellEnd"/>
-      <w:r>
-        <w:t xml:space="preserve"> responda correctamente el 100% de las preguntas, sin errores, sin importar la forma en que se escriban.</w:t>
-      </w:r>
-    </w:p>
-    <w:p>
-      <w:pPr>
-        <w:pStyle w:val="ListParagraph"/>
+        <w:t>, quiero que el chatbot responda correctamente el 100% de las preguntas, sin errores, sin importar la forma en que se escriban.</w:t>
+      </w:r>
+    </w:p>
+    <w:p>
+      <w:pPr>
+        <w:pStyle w:val="Prrafodelista"/>
         <w:numPr>
           <w:ilvl w:val="0"/>
           <w:numId w:val="3"/>
@@ -656,21 +482,7 @@
           <w:b/>
           <w:bCs/>
         </w:rPr>
-        <w:t>HU</w:t>
-      </w:r>
-      <w:r>
-        <w:rPr>
-          <w:b/>
-          <w:bCs/>
-        </w:rPr>
-        <w:t>2</w:t>
-      </w:r>
-      <w:r>
-        <w:rPr>
-          <w:b/>
-          <w:bCs/>
-        </w:rPr>
-        <w:t xml:space="preserve">.2: </w:t>
+        <w:t xml:space="preserve">HU2.2: </w:t>
       </w:r>
       <w:r>
         <w:t xml:space="preserve">Como </w:t>
@@ -683,16 +495,114 @@
         <w:t>cliente nuevo</w:t>
       </w:r>
       <w:r>
-        <w:t xml:space="preserve">, quiero que el </w:t>
-      </w:r>
-      <w:proofErr w:type="spellStart"/>
-      <w:r>
-        <w:t>chatbot</w:t>
-      </w:r>
-      <w:proofErr w:type="spellEnd"/>
-      <w:r>
-        <w:t xml:space="preserve"> nunca falle ni se quede colgado, para tener una experiencia perfecta cada vez que lo uso.</w:t>
-      </w:r>
+        <w:t>, quiero que el chatbot nunca falle ni se quede colgado, para tener una experiencia perfecta cada vez que lo uso.</w:t>
+      </w:r>
+    </w:p>
+    <w:p>
+      <w:pPr>
+        <w:pStyle w:val="Prrafodelista"/>
+        <w:numPr>
+          <w:ilvl w:val="0"/>
+          <w:numId w:val="3"/>
+        </w:numPr>
+        <w:jc w:val="both"/>
+      </w:pPr>
+      <w:r>
+        <w:rPr>
+          <w:b/>
+          <w:bCs/>
+        </w:rPr>
+        <w:t xml:space="preserve">HU2.3: </w:t>
+      </w:r>
+      <w:r>
+        <w:t>Como ingeniero de pruebas, quiero ejecutar pruebas automatizadas de regresión en el chatbot después de cada nueva funcionalidad o actualización, para asegurar que no se introduzcan nuevos errores ni se rompa la funcionalidad existente.</w:t>
+      </w:r>
+    </w:p>
+    <w:p>
+      <w:pPr>
+        <w:pStyle w:val="Prrafodelista"/>
+        <w:numPr>
+          <w:ilvl w:val="0"/>
+          <w:numId w:val="3"/>
+        </w:numPr>
+        <w:jc w:val="both"/>
+      </w:pPr>
+      <w:r>
+        <w:rPr>
+          <w:b/>
+          <w:bCs/>
+        </w:rPr>
+        <w:t xml:space="preserve">HU2.4: </w:t>
+      </w:r>
+      <w:r>
+        <w:t>Como desarrollador del chatbot, quiero recibir alertas inmediatas si el chatbot experimenta una falla o un comportamiento inesperado, para poder diagnosticar y solucionar el problema rápidamente.</w:t>
+      </w:r>
+    </w:p>
+    <w:p>
+      <w:pPr>
+        <w:pStyle w:val="Prrafodelista"/>
+        <w:numPr>
+          <w:ilvl w:val="0"/>
+          <w:numId w:val="3"/>
+        </w:numPr>
+        <w:jc w:val="both"/>
+      </w:pPr>
+      <w:r>
+        <w:rPr>
+          <w:b/>
+          <w:bCs/>
+        </w:rPr>
+        <w:lastRenderedPageBreak/>
+        <w:t>HU2.5</w:t>
+      </w:r>
+      <w:r>
+        <w:t>: Como usuario frecuente, quiero que el chatbot sea capaz de manejar preguntas con errores tipográficos o variaciones de lenguaje natural, para que no tenga que escribir la pregunta de forma "perfecta" y aun así obtener una respuesta útil.</w:t>
+      </w:r>
+    </w:p>
+    <w:p>
+      <w:pPr>
+        <w:pStyle w:val="Prrafodelista"/>
+        <w:numPr>
+          <w:ilvl w:val="0"/>
+          <w:numId w:val="3"/>
+        </w:numPr>
+        <w:jc w:val="both"/>
+        <w:rPr>
+          <w:rFonts w:cs="Arial"/>
+        </w:rPr>
+      </w:pPr>
+      <w:r>
+        <w:rPr>
+          <w:rFonts w:eastAsia="Times New Roman" w:cs="Arial"/>
+          <w:b/>
+          <w:bCs/>
+          <w:kern w:val="0"/>
+          <w:lang w:eastAsia="es-BO"/>
+          <w14:ligatures w14:val="none"/>
+        </w:rPr>
+        <w:t>HU2.6</w:t>
+      </w:r>
+      <w:r>
+        <w:rPr>
+          <w:rFonts w:eastAsia="Times New Roman" w:cs="Arial"/>
+          <w:kern w:val="0"/>
+          <w:lang w:eastAsia="es-BO"/>
+          <w14:ligatures w14:val="none"/>
+        </w:rPr>
+        <w:t>: Como administrador del sistema, quiero que el chatbot tenga una alta disponibilidad y un tiempo de actividad del 99.9% o superior, para que los clientes siempre puedan acceder a su ayuda cuando la necesiten.</w:t>
+      </w:r>
+    </w:p>
+    <w:p>
+      <w:pPr>
+        <w:spacing w:before="100" w:beforeAutospacing="1" w:after="100" w:afterAutospacing="1" w:line="240" w:lineRule="auto"/>
+        <w:ind w:left="720"/>
+        <w:rPr>
+          <w:rFonts w:eastAsia="Times New Roman" w:cs="Times New Roman"/>
+          <w:kern w:val="0"/>
+          <w:lang w:eastAsia="es-BO"/>
+          <w14:ligatures w14:val="none"/>
+        </w:rPr>
+      </w:pPr>
     </w:p>
     <w:p>
       <w:pPr>
@@ -714,7 +624,7 @@
           <w:b/>
           <w:bCs/>
         </w:rPr>
-        <w:t>3</w:t>
+        <w:t>4</w:t>
       </w:r>
       <w:r>
         <w:rPr>
@@ -735,37 +645,16 @@
           <w:b/>
           <w:bCs/>
         </w:rPr>
-        <w:t xml:space="preserve">esarrollar un </w:t>
-      </w:r>
-      <w:proofErr w:type="spellStart"/>
-      <w:r>
-        <w:rPr>
-          <w:b/>
-          <w:bCs/>
-        </w:rPr>
-        <w:t>chatbot</w:t>
-      </w:r>
-      <w:proofErr w:type="spellEnd"/>
-      <w:r>
-        <w:rPr>
-          <w:b/>
-          <w:bCs/>
-        </w:rPr>
-        <w:t xml:space="preserve"> con una interfaz muy bonita que refleje la identidad visual de la tienda</w:t>
-      </w:r>
-    </w:p>
-    <w:p>
-      <w:pPr>
-        <w:pStyle w:val="ListParagraph"/>
-        <w:numPr>
-          <w:ilvl w:val="0"/>
-          <w:numId w:val="3"/>
-        </w:numPr>
-        <w:jc w:val="both"/>
-        <w:rPr>
-          <w:b/>
-          <w:bCs/>
-        </w:rPr>
+        <w:t>iseñar, entrenar e integrar el chatbot con respuestas automáticas en el sitio web de ModaClick</w:t>
+      </w:r>
+    </w:p>
+    <w:p>
+      <w:pPr>
+        <w:numPr>
+          <w:ilvl w:val="0"/>
+          <w:numId w:val="4"/>
+        </w:numPr>
+        <w:jc w:val="both"/>
       </w:pPr>
       <w:r>
         <w:rPr>
@@ -779,7 +668,7 @@
           <w:b/>
           <w:bCs/>
         </w:rPr>
-        <w:t>3</w:t>
+        <w:t>4</w:t>
       </w:r>
       <w:r>
         <w:rPr>
@@ -796,26 +685,17 @@
           <w:i/>
           <w:iCs/>
         </w:rPr>
-        <w:t>cliente frecuente</w:t>
-      </w:r>
-      <w:r>
-        <w:t xml:space="preserve">, quiero que el </w:t>
-      </w:r>
-      <w:proofErr w:type="spellStart"/>
-      <w:r>
-        <w:t>chatbot</w:t>
-      </w:r>
-      <w:proofErr w:type="spellEnd"/>
-      <w:r>
-        <w:t xml:space="preserve"> tenga colores llamativos y animaciones para sentir que estoy en una tienda moderna.</w:t>
-      </w:r>
-    </w:p>
-    <w:p>
-      <w:pPr>
-        <w:pStyle w:val="ListParagraph"/>
-        <w:numPr>
-          <w:ilvl w:val="0"/>
-          <w:numId w:val="3"/>
+        <w:t>cliente</w:t>
+      </w:r>
+      <w:r>
+        <w:t>, quiero que el chatbot me dé opciones claras para elegir, como "consultar horarios" o "preguntar por cambios".</w:t>
+      </w:r>
+    </w:p>
+    <w:p>
+      <w:pPr>
+        <w:numPr>
+          <w:ilvl w:val="0"/>
+          <w:numId w:val="4"/>
         </w:numPr>
         <w:jc w:val="both"/>
         <w:rPr>
@@ -835,7 +715,7 @@
           <w:b/>
           <w:bCs/>
         </w:rPr>
-        <w:t>3</w:t>
+        <w:t>4</w:t>
       </w:r>
       <w:r>
         <w:rPr>
@@ -852,34 +732,26 @@
           <w:i/>
           <w:iCs/>
         </w:rPr>
-        <w:t>diseñador gráfico</w:t>
-      </w:r>
-      <w:r>
-        <w:t xml:space="preserve">, quiero que el </w:t>
-      </w:r>
-      <w:proofErr w:type="spellStart"/>
-      <w:r>
-        <w:t>chatbot</w:t>
-      </w:r>
-      <w:proofErr w:type="spellEnd"/>
-      <w:r>
-        <w:t xml:space="preserve"> use la misma tipografía y estilo visual del logo de la tienda para mantener la coherencia de marca.</w:t>
-      </w:r>
-    </w:p>
-    <w:p>
-      <w:pPr>
-        <w:jc w:val="both"/>
-        <w:rPr>
-          <w:b/>
-          <w:bCs/>
-        </w:rPr>
-      </w:pPr>
-      <w:r>
-        <w:rPr>
-          <w:b/>
-          <w:bCs/>
-        </w:rPr>
-        <w:t xml:space="preserve">Objetivo </w:t>
+        <w:t>equipo de diseño</w:t>
+      </w:r>
+      <w:r>
+        <w:t>, quiero planificar el orden de las respuestas del chatbot para que sea fácil de entender y usar.</w:t>
+      </w:r>
+    </w:p>
+    <w:p>
+      <w:pPr>
+        <w:numPr>
+          <w:ilvl w:val="0"/>
+          <w:numId w:val="4"/>
+        </w:numPr>
+        <w:jc w:val="both"/>
+      </w:pPr>
+      <w:r>
+        <w:rPr>
+          <w:b/>
+          <w:bCs/>
+        </w:rPr>
+        <w:t>HU</w:t>
       </w:r>
       <w:r>
         <w:rPr>
@@ -893,76 +765,21 @@
           <w:b/>
           <w:bCs/>
         </w:rPr>
+        <w:t>.</w:t>
+      </w:r>
+      <w:r>
+        <w:rPr>
+          <w:b/>
+          <w:bCs/>
+        </w:rPr>
+        <w:t>3</w:t>
+      </w:r>
+      <w:r>
+        <w:rPr>
+          <w:b/>
+          <w:bCs/>
+        </w:rPr>
         <w:t xml:space="preserve">: </w:t>
-      </w:r>
-      <w:r>
-        <w:rPr>
-          <w:b/>
-          <w:bCs/>
-        </w:rPr>
-        <w:t>D</w:t>
-      </w:r>
-      <w:r>
-        <w:rPr>
-          <w:b/>
-          <w:bCs/>
-        </w:rPr>
-        <w:t xml:space="preserve">iseñar, entrenar e integrar el </w:t>
-      </w:r>
-      <w:proofErr w:type="spellStart"/>
-      <w:r>
-        <w:rPr>
-          <w:b/>
-          <w:bCs/>
-        </w:rPr>
-        <w:t>chatbot</w:t>
-      </w:r>
-      <w:proofErr w:type="spellEnd"/>
-      <w:r>
-        <w:rPr>
-          <w:b/>
-          <w:bCs/>
-        </w:rPr>
-        <w:t xml:space="preserve"> con respuestas automáticas en el sitio web de </w:t>
-      </w:r>
-      <w:proofErr w:type="spellStart"/>
-      <w:r>
-        <w:rPr>
-          <w:b/>
-          <w:bCs/>
-        </w:rPr>
-        <w:t>ModaClick</w:t>
-      </w:r>
-      <w:proofErr w:type="spellEnd"/>
-    </w:p>
-    <w:p>
-      <w:pPr>
-        <w:numPr>
-          <w:ilvl w:val="0"/>
-          <w:numId w:val="4"/>
-        </w:numPr>
-        <w:jc w:val="both"/>
-      </w:pPr>
-      <w:r>
-        <w:rPr>
-          <w:b/>
-          <w:bCs/>
-        </w:rPr>
-        <w:t>HU</w:t>
-      </w:r>
-      <w:r>
-        <w:rPr>
-          <w:b/>
-          <w:bCs/>
-        </w:rPr>
-        <w:t>4</w:t>
-      </w:r>
-      <w:r>
-        <w:rPr>
-          <w:b/>
-          <w:bCs/>
-        </w:rPr>
-        <w:t xml:space="preserve">.1: </w:t>
       </w:r>
       <w:r>
         <w:t xml:space="preserve">Como </w:t>
@@ -972,18 +789,10 @@
           <w:i/>
           <w:iCs/>
         </w:rPr>
-        <w:t>cliente</w:t>
-      </w:r>
-      <w:r>
-        <w:t xml:space="preserve">, quiero que el </w:t>
-      </w:r>
-      <w:proofErr w:type="spellStart"/>
-      <w:r>
-        <w:t>chatbot</w:t>
-      </w:r>
-      <w:proofErr w:type="spellEnd"/>
-      <w:r>
-        <w:t xml:space="preserve"> me dé opciones claras para elegir, como "consultar horarios" o "preguntar por cambios".</w:t>
+        <w:t>desarrollador</w:t>
+      </w:r>
+      <w:r>
+        <w:t>, quiero agregar frases típicas como "¿Qué pasa si la ropa no me queda?" para que el chatbot sepa qué responder.</w:t>
       </w:r>
     </w:p>
     <w:p>
@@ -1017,7 +826,21 @@
           <w:b/>
           <w:bCs/>
         </w:rPr>
-        <w:t xml:space="preserve">.2: </w:t>
+        <w:t>.</w:t>
+      </w:r>
+      <w:r>
+        <w:rPr>
+          <w:b/>
+          <w:bCs/>
+        </w:rPr>
+        <w:t>4</w:t>
+      </w:r>
+      <w:r>
+        <w:rPr>
+          <w:b/>
+          <w:bCs/>
+        </w:rPr>
+        <w:t xml:space="preserve">: </w:t>
       </w:r>
       <w:r>
         <w:t xml:space="preserve">Como </w:t>
@@ -1027,18 +850,13 @@
           <w:i/>
           <w:iCs/>
         </w:rPr>
-        <w:t>equipo de diseño</w:t>
-      </w:r>
-      <w:r>
-        <w:t xml:space="preserve">, quiero planificar el orden de las respuestas del </w:t>
-      </w:r>
-      <w:proofErr w:type="spellStart"/>
-      <w:r>
-        <w:t>chatbot</w:t>
-      </w:r>
-      <w:proofErr w:type="spellEnd"/>
-      <w:r>
-        <w:t xml:space="preserve"> para que sea fácil de entender y usar.</w:t>
+        <w:t>administrador</w:t>
+      </w:r>
+      <w:r>
+        <w:t>, quiero asegurarme de que el chatbot dé respuestas correctas sobre políticas de entrega y devolución</w:t>
+      </w:r>
+      <w:r>
+        <w:t>.</w:t>
       </w:r>
     </w:p>
     <w:p>
@@ -1054,28 +872,14 @@
           <w:b/>
           <w:bCs/>
         </w:rPr>
-        <w:t>HU</w:t>
-      </w:r>
-      <w:r>
-        <w:rPr>
-          <w:b/>
-          <w:bCs/>
-        </w:rPr>
-        <w:t>4</w:t>
-      </w:r>
-      <w:r>
-        <w:rPr>
-          <w:b/>
-          <w:bCs/>
-        </w:rPr>
-        <w:t>.</w:t>
-      </w:r>
-      <w:r>
-        <w:rPr>
-          <w:b/>
-          <w:bCs/>
-        </w:rPr>
-        <w:t>3</w:t>
+        <w:t>HU4.</w:t>
+      </w:r>
+      <w:r>
+        <w:rPr>
+          <w:b/>
+          <w:bCs/>
+        </w:rPr>
+        <w:t>5</w:t>
       </w:r>
       <w:r>
         <w:rPr>
@@ -1092,18 +896,10 @@
           <w:i/>
           <w:iCs/>
         </w:rPr>
-        <w:t>desarrollador</w:t>
-      </w:r>
-      <w:r>
-        <w:t xml:space="preserve">, quiero agregar frases típicas como "¿Qué pasa si la ropa no me queda?" para que el </w:t>
-      </w:r>
-      <w:proofErr w:type="spellStart"/>
-      <w:r>
-        <w:t>chatbot</w:t>
-      </w:r>
-      <w:proofErr w:type="spellEnd"/>
-      <w:r>
-        <w:t xml:space="preserve"> sepa qué responder.</w:t>
+        <w:t>cliente</w:t>
+      </w:r>
+      <w:r>
+        <w:t>, quiero ver el chatbot disponible en la esquina del sitio web para poder hacer preguntas en cualquier momento.</w:t>
       </w:r>
     </w:p>
     <w:p>
@@ -1123,29 +919,14 @@
           <w:b/>
           <w:bCs/>
         </w:rPr>
-        <w:lastRenderedPageBreak/>
-        <w:t>HU</w:t>
-      </w:r>
-      <w:r>
-        <w:rPr>
-          <w:b/>
-          <w:bCs/>
-        </w:rPr>
-        <w:t>4</w:t>
-      </w:r>
-      <w:r>
-        <w:rPr>
-          <w:b/>
-          <w:bCs/>
-        </w:rPr>
-        <w:t>.</w:t>
-      </w:r>
-      <w:r>
-        <w:rPr>
-          <w:b/>
-          <w:bCs/>
-        </w:rPr>
-        <w:t>4</w:t>
+        <w:t>HU4.</w:t>
+      </w:r>
+      <w:r>
+        <w:rPr>
+          <w:b/>
+          <w:bCs/>
+        </w:rPr>
+        <w:t>6</w:t>
       </w:r>
       <w:r>
         <w:rPr>
@@ -1162,429 +943,102 @@
           <w:i/>
           <w:iCs/>
         </w:rPr>
-        <w:t>administrador</w:t>
-      </w:r>
-      <w:r>
-        <w:t xml:space="preserve">, quiero asegurarme de que el </w:t>
-      </w:r>
-      <w:proofErr w:type="spellStart"/>
-      <w:r>
-        <w:t>chatbot</w:t>
-      </w:r>
-      <w:proofErr w:type="spellEnd"/>
-      <w:r>
-        <w:t xml:space="preserve"> dé respuestas correctas sobre políticas de entrega y devolución.</w:t>
-      </w:r>
-    </w:p>
-    <w:p>
-      <w:pPr>
-        <w:numPr>
-          <w:ilvl w:val="0"/>
-          <w:numId w:val="4"/>
-        </w:numPr>
-        <w:jc w:val="both"/>
-      </w:pPr>
-      <w:r>
-        <w:rPr>
-          <w:b/>
-          <w:bCs/>
-        </w:rPr>
-        <w:t>HU4.</w:t>
-      </w:r>
-      <w:r>
-        <w:rPr>
-          <w:b/>
-          <w:bCs/>
-        </w:rPr>
-        <w:t>5</w:t>
-      </w:r>
-      <w:r>
-        <w:rPr>
-          <w:b/>
-          <w:bCs/>
-        </w:rPr>
-        <w:t xml:space="preserve">: </w:t>
-      </w:r>
-      <w:r>
-        <w:t xml:space="preserve">Como </w:t>
-      </w:r>
-      <w:r>
-        <w:rPr>
-          <w:i/>
-          <w:iCs/>
-        </w:rPr>
-        <w:t>cliente</w:t>
-      </w:r>
-      <w:r>
-        <w:t xml:space="preserve">, quiero ver el </w:t>
-      </w:r>
-      <w:proofErr w:type="spellStart"/>
-      <w:r>
-        <w:t>chatbot</w:t>
-      </w:r>
-      <w:proofErr w:type="spellEnd"/>
-      <w:r>
-        <w:t xml:space="preserve"> disponible en la esquina del sitio web para poder hacer preguntas en cualquier momento.</w:t>
-      </w:r>
-    </w:p>
-    <w:p>
-      <w:pPr>
-        <w:numPr>
-          <w:ilvl w:val="0"/>
-          <w:numId w:val="4"/>
-        </w:numPr>
-        <w:jc w:val="both"/>
-        <w:rPr>
-          <w:b/>
-          <w:bCs/>
-        </w:rPr>
-      </w:pPr>
-      <w:r>
-        <w:rPr>
-          <w:b/>
-          <w:bCs/>
-        </w:rPr>
-        <w:t>HU4.</w:t>
-      </w:r>
-      <w:r>
-        <w:rPr>
-          <w:b/>
-          <w:bCs/>
-        </w:rPr>
-        <w:t>6</w:t>
-      </w:r>
-      <w:r>
-        <w:rPr>
-          <w:b/>
-          <w:bCs/>
-        </w:rPr>
-        <w:t xml:space="preserve">: </w:t>
-      </w:r>
-      <w:r>
-        <w:t xml:space="preserve">Como </w:t>
-      </w:r>
-      <w:r>
-        <w:rPr>
-          <w:i/>
-          <w:iCs/>
-        </w:rPr>
         <w:t>técnico web</w:t>
       </w:r>
       <w:r>
-        <w:t xml:space="preserve">, quiero que el </w:t>
-      </w:r>
-      <w:proofErr w:type="spellStart"/>
-      <w:r>
-        <w:t>chatbot</w:t>
-      </w:r>
-      <w:proofErr w:type="spellEnd"/>
-      <w:r>
-        <w:t xml:space="preserve"> funcione sin afectar el diseño ni la velocidad del sitio.</w:t>
-      </w:r>
-    </w:p>
-    <w:p>
-      <w:pPr>
-        <w:jc w:val="both"/>
-        <w:rPr>
-          <w:b/>
-          <w:bCs/>
-        </w:rPr>
-      </w:pPr>
-      <w:r>
-        <w:rPr>
-          <w:b/>
-          <w:bCs/>
-        </w:rPr>
-        <w:t xml:space="preserve">Objetivo </w:t>
-      </w:r>
-      <w:r>
-        <w:rPr>
-          <w:b/>
-          <w:bCs/>
-        </w:rPr>
-        <w:t>5</w:t>
-      </w:r>
-      <w:r>
-        <w:rPr>
-          <w:b/>
-          <w:bCs/>
-        </w:rPr>
-        <w:t xml:space="preserve">: </w:t>
-      </w:r>
-      <w:r>
-        <w:rPr>
-          <w:b/>
-          <w:bCs/>
-        </w:rPr>
-        <w:t>M</w:t>
-      </w:r>
-      <w:r>
-        <w:rPr>
-          <w:b/>
-          <w:bCs/>
-        </w:rPr>
-        <w:t xml:space="preserve">edir el impacto del </w:t>
-      </w:r>
-      <w:proofErr w:type="spellStart"/>
-      <w:r>
-        <w:rPr>
-          <w:b/>
-          <w:bCs/>
-        </w:rPr>
-        <w:t>chatbot</w:t>
-      </w:r>
-      <w:proofErr w:type="spellEnd"/>
-      <w:r>
-        <w:rPr>
-          <w:b/>
-          <w:bCs/>
-        </w:rPr>
-        <w:t xml:space="preserve"> en la atención al cliente y el tiempo de respuesta</w:t>
-      </w:r>
-    </w:p>
-    <w:p>
-      <w:pPr>
-        <w:numPr>
-          <w:ilvl w:val="0"/>
-          <w:numId w:val="6"/>
-        </w:numPr>
-        <w:jc w:val="both"/>
-        <w:rPr>
-          <w:b/>
-          <w:bCs/>
-        </w:rPr>
-      </w:pPr>
-      <w:r>
-        <w:rPr>
-          <w:b/>
-          <w:bCs/>
-        </w:rPr>
-        <w:t xml:space="preserve">HU5.1: </w:t>
-      </w:r>
-      <w:r>
-        <w:t xml:space="preserve">Como </w:t>
-      </w:r>
-      <w:r>
-        <w:rPr>
-          <w:i/>
-          <w:iCs/>
-        </w:rPr>
-        <w:t>dueño del negocio</w:t>
-      </w:r>
-      <w:r>
-        <w:t xml:space="preserve">, quiero ver si bajó el número de mensajes sin responder desde que usamos el </w:t>
-      </w:r>
-      <w:proofErr w:type="spellStart"/>
-      <w:r>
-        <w:t>chatbot</w:t>
-      </w:r>
-      <w:proofErr w:type="spellEnd"/>
-      <w:r>
-        <w:t>.</w:t>
-      </w:r>
-    </w:p>
-    <w:p>
-      <w:pPr>
-        <w:numPr>
-          <w:ilvl w:val="0"/>
-          <w:numId w:val="6"/>
-        </w:numPr>
-        <w:jc w:val="both"/>
-      </w:pPr>
-      <w:r>
-        <w:rPr>
-          <w:b/>
-          <w:bCs/>
-        </w:rPr>
-        <w:t xml:space="preserve">HU5.2: </w:t>
-      </w:r>
-      <w:r>
-        <w:t xml:space="preserve">Como </w:t>
-      </w:r>
-      <w:r>
-        <w:rPr>
-          <w:i/>
-          <w:iCs/>
-        </w:rPr>
-        <w:t>cliente frecuente</w:t>
-      </w:r>
-      <w:r>
-        <w:t xml:space="preserve">, quiero que el </w:t>
-      </w:r>
-      <w:proofErr w:type="spellStart"/>
-      <w:r>
-        <w:t>chatbot</w:t>
-      </w:r>
-      <w:proofErr w:type="spellEnd"/>
-      <w:r>
-        <w:t xml:space="preserve"> me ayude a resolver mis dudas más rápido que antes.</w:t>
-      </w:r>
-    </w:p>
-    <w:p>
-      <w:pPr>
-        <w:jc w:val="both"/>
-        <w:rPr>
-          <w:b/>
-          <w:bCs/>
-        </w:rPr>
-      </w:pPr>
-      <w:r>
-        <w:rPr>
-          <w:b/>
-          <w:bCs/>
-        </w:rPr>
-        <w:t xml:space="preserve">Objetivo </w:t>
-      </w:r>
-      <w:r>
-        <w:rPr>
-          <w:b/>
-          <w:bCs/>
-        </w:rPr>
-        <w:t>6</w:t>
-      </w:r>
-      <w:r>
-        <w:rPr>
-          <w:b/>
-          <w:bCs/>
-        </w:rPr>
-        <w:t xml:space="preserve">: </w:t>
-      </w:r>
-      <w:r>
-        <w:rPr>
-          <w:b/>
-          <w:bCs/>
-        </w:rPr>
-        <w:t>I</w:t>
-      </w:r>
-      <w:r>
-        <w:rPr>
-          <w:b/>
-          <w:bCs/>
-        </w:rPr>
-        <w:t xml:space="preserve">ncrementar más las ventas de la tienda gracias al </w:t>
-      </w:r>
-      <w:proofErr w:type="spellStart"/>
-      <w:r>
-        <w:rPr>
-          <w:b/>
-          <w:bCs/>
-        </w:rPr>
-        <w:t>chatbot</w:t>
-      </w:r>
-      <w:proofErr w:type="spellEnd"/>
-    </w:p>
-    <w:p>
-      <w:pPr>
-        <w:pStyle w:val="ListParagraph"/>
-        <w:numPr>
-          <w:ilvl w:val="0"/>
-          <w:numId w:val="6"/>
-        </w:numPr>
-        <w:jc w:val="both"/>
-        <w:rPr>
-          <w:b/>
-          <w:bCs/>
-        </w:rPr>
-      </w:pPr>
-      <w:r>
-        <w:rPr>
-          <w:b/>
-          <w:bCs/>
-        </w:rPr>
-        <w:t>HU</w:t>
-      </w:r>
-      <w:r>
-        <w:rPr>
-          <w:b/>
-          <w:bCs/>
-        </w:rPr>
-        <w:t>6</w:t>
-      </w:r>
-      <w:r>
-        <w:rPr>
-          <w:b/>
-          <w:bCs/>
-        </w:rPr>
-        <w:t xml:space="preserve">.1: </w:t>
-      </w:r>
-      <w:r>
-        <w:t xml:space="preserve">Como </w:t>
-      </w:r>
-      <w:r>
-        <w:rPr>
-          <w:i/>
-          <w:iCs/>
-        </w:rPr>
-        <w:t>dueño de la tienda</w:t>
-      </w:r>
-      <w:r>
-        <w:t xml:space="preserve">, quiero que el </w:t>
-      </w:r>
-      <w:proofErr w:type="spellStart"/>
-      <w:r>
-        <w:t>chatbot</w:t>
-      </w:r>
-      <w:proofErr w:type="spellEnd"/>
-      <w:r>
-        <w:t xml:space="preserve"> convenza a los clientes de comprar más productos, para aumentar las ventas mensuales.</w:t>
-      </w:r>
-    </w:p>
-    <w:p>
-      <w:pPr>
-        <w:pStyle w:val="ListParagraph"/>
-        <w:numPr>
-          <w:ilvl w:val="0"/>
-          <w:numId w:val="6"/>
-        </w:numPr>
-        <w:jc w:val="both"/>
-      </w:pPr>
-      <w:r>
-        <w:rPr>
-          <w:b/>
-          <w:bCs/>
-        </w:rPr>
-        <w:t>HU</w:t>
-      </w:r>
-      <w:r>
-        <w:rPr>
-          <w:b/>
-          <w:bCs/>
-        </w:rPr>
-        <w:t>6</w:t>
-      </w:r>
-      <w:r>
-        <w:rPr>
-          <w:b/>
-          <w:bCs/>
-        </w:rPr>
-        <w:t xml:space="preserve">.2: </w:t>
-      </w:r>
-      <w:r>
-        <w:t xml:space="preserve">Como </w:t>
-      </w:r>
-      <w:r>
-        <w:rPr>
-          <w:i/>
-          <w:iCs/>
-        </w:rPr>
-        <w:t>cliente indeciso</w:t>
-      </w:r>
-      <w:r>
-        <w:t xml:space="preserve">, quiero que el </w:t>
-      </w:r>
-      <w:proofErr w:type="spellStart"/>
-      <w:r>
-        <w:t>chatbot</w:t>
-      </w:r>
-      <w:proofErr w:type="spellEnd"/>
-      <w:r>
-        <w:t xml:space="preserve"> me ofrezca productos similares automáticamente para que termine comprando algo.</w:t>
-      </w:r>
-    </w:p>
-    <w:p>
-      <w:r>
-        <w:br w:type="page"/>
-      </w:r>
+        <w:t>, quiero que el chatbot funcione sin afectar el diseño ni la velocidad del sitio.</w:t>
+      </w:r>
+    </w:p>
+    <w:p>
+      <w:pPr>
+        <w:ind w:left="720"/>
+        <w:jc w:val="both"/>
+        <w:rPr>
+          <w:b/>
+          <w:bCs/>
+        </w:rPr>
+      </w:pPr>
+    </w:p>
+    <w:p>
+      <w:pPr>
+        <w:jc w:val="both"/>
+        <w:rPr>
+          <w:b/>
+          <w:bCs/>
+        </w:rPr>
+      </w:pPr>
+    </w:p>
+    <w:p>
+      <w:pPr>
+        <w:jc w:val="both"/>
+        <w:rPr>
+          <w:b/>
+          <w:bCs/>
+        </w:rPr>
+      </w:pPr>
+    </w:p>
+    <w:p>
+      <w:pPr>
+        <w:jc w:val="both"/>
+        <w:rPr>
+          <w:b/>
+          <w:bCs/>
+        </w:rPr>
+      </w:pPr>
+    </w:p>
+    <w:p>
+      <w:pPr>
+        <w:jc w:val="both"/>
+        <w:rPr>
+          <w:b/>
+          <w:bCs/>
+        </w:rPr>
+      </w:pPr>
+    </w:p>
+    <w:p>
+      <w:pPr>
+        <w:jc w:val="both"/>
+        <w:rPr>
+          <w:b/>
+          <w:bCs/>
+        </w:rPr>
+      </w:pPr>
+    </w:p>
+    <w:p>
+      <w:pPr>
+        <w:jc w:val="both"/>
+        <w:rPr>
+          <w:b/>
+          <w:bCs/>
+        </w:rPr>
+      </w:pPr>
+    </w:p>
+    <w:p>
+      <w:pPr>
+        <w:jc w:val="both"/>
+        <w:rPr>
+          <w:b/>
+          <w:bCs/>
+        </w:rPr>
+      </w:pPr>
+    </w:p>
+    <w:p>
+      <w:pPr>
+        <w:jc w:val="both"/>
+        <w:rPr>
+          <w:b/>
+          <w:bCs/>
+        </w:rPr>
+      </w:pPr>
+    </w:p>
+    <w:p>
+      <w:pPr>
+        <w:jc w:val="both"/>
+        <w:rPr>
+          <w:b/>
+          <w:bCs/>
+        </w:rPr>
+      </w:pPr>
     </w:p>
     <w:p>
       <w:pPr>
@@ -1598,94 +1052,77 @@
       </w:pPr>
       <w:r>
         <w:rPr>
+          <w:noProof/>
+        </w:rPr>
+        <w:lastRenderedPageBreak/>
+        <w:drawing>
+          <wp:anchor distT="0" distB="0" distL="114300" distR="114300" simplePos="0" relativeHeight="251658240" behindDoc="0" locked="0" layoutInCell="1" allowOverlap="1" wp14:anchorId="6B0024D8" wp14:editId="03CE5BAD">
+            <wp:simplePos x="0" y="0"/>
+            <wp:positionH relativeFrom="page">
+              <wp:posOffset>35560</wp:posOffset>
+            </wp:positionH>
+            <wp:positionV relativeFrom="paragraph">
+              <wp:posOffset>282575</wp:posOffset>
+            </wp:positionV>
+            <wp:extent cx="7515225" cy="7610475"/>
+            <wp:effectExtent l="0" t="0" r="9525" b="9525"/>
+            <wp:wrapSquare wrapText="bothSides"/>
+            <wp:docPr id="736583090" name="Imagen 1"/>
+            <wp:cNvGraphicFramePr>
+              <a:graphicFrameLocks xmlns:a="http://schemas.openxmlformats.org/drawingml/2006/main" noChangeAspect="1"/>
+            </wp:cNvGraphicFramePr>
+            <a:graphic xmlns:a="http://schemas.openxmlformats.org/drawingml/2006/main">
+              <a:graphicData uri="http://schemas.openxmlformats.org/drawingml/2006/picture">
+                <pic:pic xmlns:pic="http://schemas.openxmlformats.org/drawingml/2006/picture">
+                  <pic:nvPicPr>
+                    <pic:cNvPr id="736583090" name="Imagen 736583090"/>
+                    <pic:cNvPicPr/>
+                  </pic:nvPicPr>
+                  <pic:blipFill>
+                    <a:blip r:embed="rId5">
+                      <a:extLst>
+                        <a:ext uri="{28A0092B-C50C-407E-A947-70E740481C1C}">
+                          <a14:useLocalDpi xmlns:a14="http://schemas.microsoft.com/office/drawing/2010/main" val="0"/>
+                        </a:ext>
+                      </a:extLst>
+                    </a:blip>
+                    <a:stretch>
+                      <a:fillRect/>
+                    </a:stretch>
+                  </pic:blipFill>
+                  <pic:spPr>
+                    <a:xfrm>
+                      <a:off x="0" y="0"/>
+                      <a:ext cx="7515225" cy="7610475"/>
+                    </a:xfrm>
+                    <a:prstGeom prst="rect">
+                      <a:avLst/>
+                    </a:prstGeom>
+                  </pic:spPr>
+                </pic:pic>
+              </a:graphicData>
+            </a:graphic>
+            <wp14:sizeRelH relativeFrom="page">
+              <wp14:pctWidth>0</wp14:pctWidth>
+            </wp14:sizeRelH>
+            <wp14:sizeRelV relativeFrom="page">
+              <wp14:pctHeight>0</wp14:pctHeight>
+            </wp14:sizeRelV>
+          </wp:anchor>
+        </w:drawing>
+      </w:r>
+      <w:r>
+        <w:rPr>
           <w:b/>
           <w:bCs/>
           <w:sz w:val="32"/>
           <w:szCs w:val="32"/>
         </w:rPr>
-        <w:lastRenderedPageBreak/>
         <w:t>WBS</w:t>
       </w:r>
     </w:p>
     <w:p>
       <w:pPr>
-        <w:pStyle w:val="ListParagraph"/>
-        <w:numPr>
-          <w:ilvl w:val="0"/>
-          <w:numId w:val="6"/>
-        </w:numPr>
-        <w:jc w:val="both"/>
-        <w:rPr>
-          <w:highlight w:val="yellow"/>
-        </w:rPr>
-      </w:pPr>
-      <w:r>
-        <w:rPr>
-          <w:highlight w:val="yellow"/>
-        </w:rPr>
-        <w:t>Dibujar en un WBS los objetivos específicos y las historias de usuario. El título debe ser “</w:t>
-      </w:r>
-      <w:proofErr w:type="spellStart"/>
-      <w:r>
-        <w:rPr>
-          <w:highlight w:val="yellow"/>
-        </w:rPr>
-        <w:t>ModaClick</w:t>
-      </w:r>
-      <w:proofErr w:type="spellEnd"/>
-      <w:r>
-        <w:rPr>
-          <w:highlight w:val="yellow"/>
-        </w:rPr>
-        <w:t>”.</w:t>
-      </w:r>
-    </w:p>
-    <w:p>
-      <w:pPr>
-        <w:pStyle w:val="ListParagraph"/>
-        <w:numPr>
-          <w:ilvl w:val="0"/>
-          <w:numId w:val="6"/>
-        </w:numPr>
-        <w:jc w:val="both"/>
-        <w:rPr>
-          <w:highlight w:val="yellow"/>
-        </w:rPr>
-      </w:pPr>
-      <w:r>
-        <w:rPr>
-          <w:highlight w:val="yellow"/>
-        </w:rPr>
-        <w:t>Adjuntar una imagen en este apartado.</w:t>
-      </w:r>
-    </w:p>
-    <w:p>
-      <w:pPr>
-        <w:pStyle w:val="ListParagraph"/>
-        <w:numPr>
-          <w:ilvl w:val="0"/>
-          <w:numId w:val="6"/>
-        </w:numPr>
-        <w:jc w:val="both"/>
-        <w:rPr>
-          <w:highlight w:val="yellow"/>
-        </w:rPr>
-      </w:pPr>
-      <w:r>
-        <w:rPr>
-          <w:highlight w:val="yellow"/>
-        </w:rPr>
-        <w:t>La misma imagen debe estar en la carpeta “Anexos”.</w:t>
-      </w:r>
-    </w:p>
-    <w:p>
-      <w:r>
-        <w:br w:type="page"/>
-      </w:r>
-    </w:p>
-    <w:p>
-      <w:pPr>
-        <w:jc w:val="both"/>
         <w:rPr>
           <w:b/>
           <w:bCs/>
@@ -1693,6 +1130,8 @@
           <w:szCs w:val="32"/>
         </w:rPr>
       </w:pPr>
+    </w:p>
+    <w:p>
       <w:r>
         <w:rPr>
           <w:b/>
@@ -1701,125 +1140,94 @@
           <w:szCs w:val="32"/>
         </w:rPr>
         <w:lastRenderedPageBreak/>
-        <w:t>Diagrama de Gantt</w:t>
-      </w:r>
-    </w:p>
-    <w:p>
-      <w:pPr>
-        <w:pStyle w:val="ListParagraph"/>
-        <w:numPr>
-          <w:ilvl w:val="0"/>
-          <w:numId w:val="6"/>
-        </w:numPr>
-        <w:jc w:val="both"/>
-        <w:rPr>
-          <w:highlight w:val="yellow"/>
-        </w:rPr>
-      </w:pPr>
-      <w:r>
-        <w:rPr>
-          <w:highlight w:val="yellow"/>
-        </w:rPr>
-        <w:t xml:space="preserve">Dibujar en un </w:t>
-      </w:r>
-      <w:r>
-        <w:rPr>
-          <w:highlight w:val="yellow"/>
-        </w:rPr>
-        <w:t>Diagrama de Gantt</w:t>
-      </w:r>
-      <w:r>
-        <w:rPr>
-          <w:highlight w:val="yellow"/>
-        </w:rPr>
-        <w:t xml:space="preserve"> los objetivos específicos y las historias de usuario</w:t>
-      </w:r>
-      <w:r>
-        <w:rPr>
-          <w:highlight w:val="yellow"/>
-        </w:rPr>
-        <w:t xml:space="preserve"> con sus fechas de trabajo.</w:t>
-      </w:r>
-    </w:p>
-    <w:p>
-      <w:pPr>
-        <w:pStyle w:val="ListParagraph"/>
-        <w:numPr>
-          <w:ilvl w:val="0"/>
-          <w:numId w:val="6"/>
-        </w:numPr>
-        <w:jc w:val="both"/>
-        <w:rPr>
-          <w:highlight w:val="yellow"/>
-        </w:rPr>
-      </w:pPr>
-      <w:r>
-        <w:rPr>
-          <w:highlight w:val="yellow"/>
-        </w:rPr>
-        <w:t>Se recomienda que las tareas tengan una duración de 2-6 semanas.</w:t>
-      </w:r>
-    </w:p>
-    <w:p>
-      <w:pPr>
-        <w:pStyle w:val="ListParagraph"/>
-        <w:numPr>
-          <w:ilvl w:val="0"/>
-          <w:numId w:val="6"/>
-        </w:numPr>
-        <w:jc w:val="both"/>
-        <w:rPr>
-          <w:highlight w:val="yellow"/>
-        </w:rPr>
-      </w:pPr>
-      <w:r>
-        <w:rPr>
-          <w:highlight w:val="yellow"/>
-        </w:rPr>
-        <w:t>Adjuntar una imagen en este apartado.</w:t>
-      </w:r>
-    </w:p>
-    <w:p>
-      <w:pPr>
-        <w:pStyle w:val="ListParagraph"/>
-        <w:numPr>
-          <w:ilvl w:val="0"/>
-          <w:numId w:val="6"/>
-        </w:numPr>
-        <w:jc w:val="both"/>
-        <w:rPr>
-          <w:highlight w:val="yellow"/>
-        </w:rPr>
-      </w:pPr>
-      <w:r>
-        <w:rPr>
-          <w:highlight w:val="yellow"/>
-        </w:rPr>
-        <w:t>La misma imagen debe estar en la carpeta “Anexos”.</w:t>
-      </w:r>
-    </w:p>
-    <w:p>
-      <w:r>
-        <w:br w:type="page"/>
-      </w:r>
-    </w:p>
-    <w:p>
-      <w:pPr>
-        <w:jc w:val="both"/>
+        <w:drawing>
+          <wp:anchor distT="0" distB="0" distL="114300" distR="114300" simplePos="0" relativeHeight="251659264" behindDoc="0" locked="0" layoutInCell="1" allowOverlap="1" wp14:anchorId="2CF4D6A5" wp14:editId="5D48AF62">
+            <wp:simplePos x="0" y="0"/>
+            <wp:positionH relativeFrom="page">
+              <wp:align>right</wp:align>
+            </wp:positionH>
+            <wp:positionV relativeFrom="paragraph">
+              <wp:posOffset>360680</wp:posOffset>
+            </wp:positionV>
+            <wp:extent cx="7515225" cy="5386070"/>
+            <wp:effectExtent l="0" t="0" r="9525" b="5080"/>
+            <wp:wrapSquare wrapText="bothSides"/>
+            <wp:docPr id="371430162" name="Imagen 1"/>
+            <wp:cNvGraphicFramePr>
+              <a:graphicFrameLocks xmlns:a="http://schemas.openxmlformats.org/drawingml/2006/main" noChangeAspect="1"/>
+            </wp:cNvGraphicFramePr>
+            <a:graphic xmlns:a="http://schemas.openxmlformats.org/drawingml/2006/main">
+              <a:graphicData uri="http://schemas.openxmlformats.org/drawingml/2006/picture">
+                <pic:pic xmlns:pic="http://schemas.openxmlformats.org/drawingml/2006/picture">
+                  <pic:nvPicPr>
+                    <pic:cNvPr id="371430162" name=""/>
+                    <pic:cNvPicPr/>
+                  </pic:nvPicPr>
+                  <pic:blipFill>
+                    <a:blip r:embed="rId6">
+                      <a:extLst>
+                        <a:ext uri="{28A0092B-C50C-407E-A947-70E740481C1C}">
+                          <a14:useLocalDpi xmlns:a14="http://schemas.microsoft.com/office/drawing/2010/main" val="0"/>
+                        </a:ext>
+                      </a:extLst>
+                    </a:blip>
+                    <a:stretch>
+                      <a:fillRect/>
+                    </a:stretch>
+                  </pic:blipFill>
+                  <pic:spPr>
+                    <a:xfrm>
+                      <a:off x="0" y="0"/>
+                      <a:ext cx="7515225" cy="5386070"/>
+                    </a:xfrm>
+                    <a:prstGeom prst="rect">
+                      <a:avLst/>
+                    </a:prstGeom>
+                  </pic:spPr>
+                </pic:pic>
+              </a:graphicData>
+            </a:graphic>
+            <wp14:sizeRelH relativeFrom="page">
+              <wp14:pctWidth>0</wp14:pctWidth>
+            </wp14:sizeRelH>
+            <wp14:sizeRelV relativeFrom="page">
+              <wp14:pctHeight>0</wp14:pctHeight>
+            </wp14:sizeRelV>
+          </wp:anchor>
+        </w:drawing>
+      </w:r>
+      <w:r>
         <w:rPr>
           <w:b/>
           <w:bCs/>
           <w:sz w:val="32"/>
           <w:szCs w:val="32"/>
         </w:rPr>
-      </w:pPr>
-      <w:r>
+        <w:t>Diagrama de Gantt</w:t>
+      </w:r>
+    </w:p>
+    <w:p>
+      <w:r>
+        <w:br w:type="page"/>
+      </w:r>
+    </w:p>
+    <w:p>
+      <w:pPr>
+        <w:jc w:val="both"/>
         <w:rPr>
           <w:b/>
           <w:bCs/>
           <w:sz w:val="32"/>
           <w:szCs w:val="32"/>
         </w:rPr>
+      </w:pPr>
+      <w:r>
+        <w:rPr>
+          <w:b/>
+          <w:bCs/>
+          <w:sz w:val="32"/>
+          <w:szCs w:val="32"/>
+        </w:rPr>
         <w:lastRenderedPageBreak/>
         <w:t>Procesos de Negocio</w:t>
       </w:r>
@@ -1837,33 +1245,8 @@
           <w:b/>
           <w:bCs/>
         </w:rPr>
-        <w:t xml:space="preserve">Implementación de </w:t>
-      </w:r>
-      <w:proofErr w:type="spellStart"/>
-      <w:r>
-        <w:rPr>
-          <w:b/>
-          <w:bCs/>
-        </w:rPr>
-        <w:t>Chatbot</w:t>
-      </w:r>
-      <w:proofErr w:type="spellEnd"/>
-      <w:r>
-        <w:rPr>
-          <w:b/>
-          <w:bCs/>
-        </w:rPr>
-        <w:t xml:space="preserve"> en </w:t>
-      </w:r>
-      <w:proofErr w:type="spellStart"/>
-      <w:r>
-        <w:rPr>
-          <w:b/>
-          <w:bCs/>
-        </w:rPr>
-        <w:t>ModaClick</w:t>
-      </w:r>
-      <w:proofErr w:type="spellEnd"/>
+        <w:t>Implementación de Chatbot en ModaClick</w:t>
+      </w:r>
     </w:p>
     <w:p>
       <w:pPr>
@@ -1882,23 +1265,7 @@
         <w:jc w:val="both"/>
       </w:pPr>
       <w:r>
-        <w:t xml:space="preserve">Mejorar la atención al cliente y optimizar los recursos humanos mediante la incorporación de un </w:t>
-      </w:r>
-      <w:proofErr w:type="spellStart"/>
-      <w:r>
-        <w:t>chatbot</w:t>
-      </w:r>
-      <w:proofErr w:type="spellEnd"/>
-      <w:r>
-        <w:t xml:space="preserve"> que responda consultas frecuentes en la tienda online de ropa "</w:t>
-      </w:r>
-      <w:proofErr w:type="spellStart"/>
-      <w:r>
-        <w:t>ModaClick</w:t>
-      </w:r>
-      <w:proofErr w:type="spellEnd"/>
-      <w:r>
-        <w:t>".</w:t>
+        <w:t>Mejorar la atención al cliente y optimizar los recursos humanos mediante la incorporación de un chatbot que responda consultas frecuentes en la tienda online de ropa "ModaClick".</w:t>
       </w:r>
     </w:p>
     <w:p>
@@ -1942,297 +1309,325 @@
         <w:t>💼</w:t>
       </w:r>
       <w:r>
+        <w:t xml:space="preserve"> Responsable de Atención </w:t>
+      </w:r>
+      <w:r>
+        <w:t xml:space="preserve">al Cliente </w:t>
+      </w:r>
+      <w:r>
+        <w:t xml:space="preserve">y Operaciones </w:t>
+      </w:r>
+      <w:r>
+        <w:t xml:space="preserve">de Negocio </w:t>
+      </w:r>
+      <w:r>
+        <w:t>(AO)</w:t>
+      </w:r>
+    </w:p>
+    <w:p>
+      <w:pPr>
+        <w:numPr>
+          <w:ilvl w:val="0"/>
+          <w:numId w:val="7"/>
+        </w:numPr>
+        <w:jc w:val="both"/>
+      </w:pPr>
+      <w:r>
+        <w:rPr>
+          <w:rFonts w:ascii="Segoe UI Emoji" w:hAnsi="Segoe UI Emoji" w:cs="Segoe UI Emoji"/>
+        </w:rPr>
+        <w:t>📊</w:t>
+      </w:r>
+      <w:r>
+        <w:t xml:space="preserve"> Responsable de Mejora y Estrategia Comercial (ME)</w:t>
+      </w:r>
+    </w:p>
+    <w:p>
+      <w:pPr>
+        <w:numPr>
+          <w:ilvl w:val="0"/>
+          <w:numId w:val="7"/>
+        </w:numPr>
+        <w:jc w:val="both"/>
+      </w:pPr>
+      <w:r>
+        <w:rPr>
+          <w:rFonts w:ascii="Segoe UI Emoji" w:hAnsi="Segoe UI Emoji" w:cs="Segoe UI Emoji"/>
+        </w:rPr>
+        <w:t>📑</w:t>
+      </w:r>
+      <w:r>
+        <w:t xml:space="preserve"> Responsable de Comunicación y Marketing (CM)</w:t>
+      </w:r>
+    </w:p>
+    <w:p>
+      <w:pPr>
+        <w:jc w:val="both"/>
+      </w:pPr>
+      <w:r>
+        <w:rPr>
+          <w:b/>
+          <w:bCs/>
+        </w:rPr>
+        <w:t>Tareas por rol:</w:t>
+      </w:r>
+    </w:p>
+    <w:p>
+      <w:pPr>
+        <w:jc w:val="both"/>
+      </w:pPr>
+      <w:r>
+        <w:rPr>
+          <w:b/>
+          <w:bCs/>
+        </w:rPr>
+        <w:t>1. Responsable de Atención y Operaciones (AO)</w:t>
+      </w:r>
+    </w:p>
+    <w:p>
+      <w:pPr>
+        <w:numPr>
+          <w:ilvl w:val="0"/>
+          <w:numId w:val="8"/>
+        </w:numPr>
+        <w:jc w:val="both"/>
+      </w:pPr>
+      <w:r>
+        <w:t>T1. Revisar y clasificar los mensajes recibidos por WhatsApp, redes y web.</w:t>
+      </w:r>
+    </w:p>
+    <w:p>
+      <w:pPr>
+        <w:numPr>
+          <w:ilvl w:val="0"/>
+          <w:numId w:val="8"/>
+        </w:numPr>
+        <w:jc w:val="both"/>
+      </w:pPr>
+      <w:r>
+        <w:t>T2. Redactar respuestas estándar claras y consistentes.</w:t>
+      </w:r>
+    </w:p>
+    <w:p>
+      <w:pPr>
+        <w:numPr>
+          <w:ilvl w:val="0"/>
+          <w:numId w:val="8"/>
+        </w:numPr>
+        <w:jc w:val="both"/>
+      </w:pPr>
+      <w:r>
+        <w:t>T3. Simular conversaciones típicas con clientes para validar respuestas.</w:t>
+      </w:r>
+    </w:p>
+    <w:p>
+      <w:pPr>
+        <w:numPr>
+          <w:ilvl w:val="0"/>
+          <w:numId w:val="8"/>
+        </w:numPr>
+        <w:jc w:val="both"/>
+      </w:pPr>
+      <w:r>
+        <w:t>T4.</w:t>
+      </w:r>
+      <w:r>
+        <w:rPr>
+          <w:b/>
+          <w:bCs/>
+        </w:rPr>
         <w:t xml:space="preserve"> </w:t>
       </w:r>
-      <w:proofErr w:type="gramStart"/>
-      <w:r>
-        <w:t>Responsable</w:t>
-      </w:r>
-      <w:proofErr w:type="gramEnd"/>
-      <w:r>
-        <w:t xml:space="preserve"> de Atención </w:t>
-      </w:r>
-      <w:r>
-        <w:t xml:space="preserve">al Cliente </w:t>
-      </w:r>
-      <w:r>
-        <w:t xml:space="preserve">y Operaciones </w:t>
-      </w:r>
-      <w:r>
-        <w:t xml:space="preserve">de Negocio </w:t>
-      </w:r>
-      <w:r>
-        <w:t>(AO)</w:t>
-      </w:r>
-    </w:p>
-    <w:p>
-      <w:pPr>
-        <w:numPr>
-          <w:ilvl w:val="0"/>
-          <w:numId w:val="7"/>
-        </w:numPr>
-        <w:jc w:val="both"/>
-      </w:pPr>
-      <w:r>
-        <w:rPr>
-          <w:rFonts w:ascii="Segoe UI Emoji" w:hAnsi="Segoe UI Emoji" w:cs="Segoe UI Emoji"/>
-        </w:rPr>
-        <w:t>📊</w:t>
+      <w:r>
+        <w:rPr>
+          <w:highlight w:val="cyan"/>
+        </w:rPr>
+        <w:t>Atender las consultas que el chatbot no pueda resolver.</w:t>
+      </w:r>
+    </w:p>
+    <w:p>
+      <w:pPr>
+        <w:numPr>
+          <w:ilvl w:val="0"/>
+          <w:numId w:val="8"/>
+        </w:numPr>
+        <w:jc w:val="both"/>
+      </w:pPr>
+      <w:r>
+        <w:t>T5. Definir en qué momentos y canales operará el chatbot (web, redes, etc.).</w:t>
+      </w:r>
+    </w:p>
+    <w:p>
+      <w:pPr>
+        <w:jc w:val="both"/>
+      </w:pPr>
+      <w:r>
+        <w:rPr>
+          <w:b/>
+          <w:bCs/>
+        </w:rPr>
+        <w:t>2. Responsable de Mejora y Estrategia Comercial (ME)</w:t>
+      </w:r>
+    </w:p>
+    <w:p>
+      <w:pPr>
+        <w:numPr>
+          <w:ilvl w:val="0"/>
+          <w:numId w:val="9"/>
+        </w:numPr>
+        <w:jc w:val="both"/>
+      </w:pPr>
+      <w:r>
+        <w:t>T6. Asignar responsables para revisar métricas semanales del chatbot.</w:t>
+      </w:r>
+    </w:p>
+    <w:p>
+      <w:pPr>
+        <w:numPr>
+          <w:ilvl w:val="0"/>
+          <w:numId w:val="9"/>
+        </w:numPr>
+        <w:jc w:val="both"/>
+        <w:rPr>
+          <w:highlight w:val="green"/>
+        </w:rPr>
+      </w:pPr>
+      <w:r>
+        <w:t>T7.</w:t>
       </w:r>
       <w:r>
         <w:t xml:space="preserve"> </w:t>
       </w:r>
-      <w:proofErr w:type="gramStart"/>
-      <w:r>
-        <w:t>Responsable</w:t>
-      </w:r>
-      <w:proofErr w:type="gramEnd"/>
-      <w:r>
-        <w:t xml:space="preserve"> de Mejora y Estrategia Comercial (ME)</w:t>
-      </w:r>
-    </w:p>
-    <w:p>
-      <w:pPr>
-        <w:numPr>
-          <w:ilvl w:val="0"/>
-          <w:numId w:val="7"/>
-        </w:numPr>
-        <w:jc w:val="both"/>
-      </w:pPr>
-      <w:r>
-        <w:rPr>
-          <w:rFonts w:ascii="Segoe UI Emoji" w:hAnsi="Segoe UI Emoji" w:cs="Segoe UI Emoji"/>
-        </w:rPr>
-        <w:t>📑</w:t>
+      <w:r>
+        <w:rPr>
+          <w:highlight w:val="green"/>
+        </w:rPr>
+        <w:t>Evaluar si el chatbot reduce el tiempo promedio de atención.</w:t>
+      </w:r>
+    </w:p>
+    <w:p>
+      <w:pPr>
+        <w:numPr>
+          <w:ilvl w:val="0"/>
+          <w:numId w:val="9"/>
+        </w:numPr>
+        <w:jc w:val="both"/>
+      </w:pPr>
+      <w:r>
+        <w:t xml:space="preserve">T8. </w:t>
+      </w:r>
+      <w:r>
+        <w:t>Recopilar comentarios de los clientes sobre la utilidad del chatbot.</w:t>
+      </w:r>
+    </w:p>
+    <w:p>
+      <w:pPr>
+        <w:numPr>
+          <w:ilvl w:val="0"/>
+          <w:numId w:val="9"/>
+        </w:numPr>
+        <w:jc w:val="both"/>
+      </w:pPr>
+      <w:r>
+        <w:t>T9. Detectar oportunidades de venta cruzada o sugerencias.</w:t>
+      </w:r>
+    </w:p>
+    <w:p>
+      <w:pPr>
+        <w:numPr>
+          <w:ilvl w:val="0"/>
+          <w:numId w:val="9"/>
+        </w:numPr>
+        <w:jc w:val="both"/>
+        <w:rPr>
+          <w:highlight w:val="darkGray"/>
+        </w:rPr>
+      </w:pPr>
+      <w:r>
+        <w:t>T10.</w:t>
       </w:r>
       <w:r>
         <w:t xml:space="preserve"> </w:t>
       </w:r>
-      <w:proofErr w:type="gramStart"/>
-      <w:r>
-        <w:t>Responsable</w:t>
-      </w:r>
-      <w:proofErr w:type="gramEnd"/>
-      <w:r>
-        <w:t xml:space="preserve"> de Comunicación y Marketing (CM)</w:t>
-      </w:r>
-    </w:p>
-    <w:p>
-      <w:pPr>
-        <w:jc w:val="both"/>
-      </w:pPr>
-      <w:r>
-        <w:rPr>
-          <w:b/>
-          <w:bCs/>
-        </w:rPr>
-        <w:t>Tareas por rol:</w:t>
-      </w:r>
-    </w:p>
-    <w:p>
-      <w:pPr>
-        <w:jc w:val="both"/>
-      </w:pPr>
-      <w:r>
-        <w:rPr>
-          <w:b/>
-          <w:bCs/>
-        </w:rPr>
-        <w:t>1. Responsable de Atención y Operaciones (AO)</w:t>
-      </w:r>
-    </w:p>
-    <w:p>
-      <w:pPr>
-        <w:numPr>
-          <w:ilvl w:val="0"/>
-          <w:numId w:val="8"/>
-        </w:numPr>
-        <w:jc w:val="both"/>
-      </w:pPr>
-      <w:r>
-        <w:t>T1. Revisar y clasificar los mensajes recibidos por WhatsApp, redes y web.</w:t>
-      </w:r>
-    </w:p>
-    <w:p>
-      <w:pPr>
-        <w:numPr>
-          <w:ilvl w:val="0"/>
-          <w:numId w:val="8"/>
-        </w:numPr>
-        <w:jc w:val="both"/>
-      </w:pPr>
-      <w:r>
-        <w:t>T2. Redactar respuestas estándar claras y consistentes.</w:t>
-      </w:r>
-    </w:p>
-    <w:p>
-      <w:pPr>
-        <w:numPr>
-          <w:ilvl w:val="0"/>
-          <w:numId w:val="8"/>
-        </w:numPr>
-        <w:jc w:val="both"/>
-      </w:pPr>
-      <w:r>
-        <w:t>T3. Simular conversaciones típicas con clientes para validar respuestas.</w:t>
-      </w:r>
-    </w:p>
-    <w:p>
-      <w:pPr>
-        <w:numPr>
-          <w:ilvl w:val="0"/>
-          <w:numId w:val="8"/>
-        </w:numPr>
-        <w:jc w:val="both"/>
-      </w:pPr>
-      <w:r>
-        <w:t>T4.</w:t>
-      </w:r>
-      <w:r>
-        <w:t xml:space="preserve"> _______________________________________________________</w:t>
-      </w:r>
-    </w:p>
-    <w:p>
-      <w:pPr>
-        <w:numPr>
-          <w:ilvl w:val="0"/>
-          <w:numId w:val="8"/>
-        </w:numPr>
-        <w:jc w:val="both"/>
-      </w:pPr>
-      <w:r>
-        <w:t xml:space="preserve">T5. Definir en qué momentos y canales operará el </w:t>
-      </w:r>
-      <w:proofErr w:type="spellStart"/>
-      <w:r>
-        <w:t>chatbot</w:t>
-      </w:r>
-      <w:proofErr w:type="spellEnd"/>
-      <w:r>
-        <w:t xml:space="preserve"> (web, redes, etc.).</w:t>
-      </w:r>
-    </w:p>
-    <w:p>
-      <w:pPr>
-        <w:jc w:val="both"/>
-      </w:pPr>
-      <w:r>
-        <w:rPr>
-          <w:b/>
-          <w:bCs/>
-        </w:rPr>
-        <w:t>2. Responsable de Mejora y Estrategia Comercial (ME)</w:t>
-      </w:r>
-    </w:p>
-    <w:p>
-      <w:pPr>
-        <w:numPr>
-          <w:ilvl w:val="0"/>
-          <w:numId w:val="9"/>
-        </w:numPr>
-        <w:jc w:val="both"/>
-      </w:pPr>
-      <w:r>
-        <w:t xml:space="preserve">T6. Asignar responsables para revisar métricas semanales del </w:t>
-      </w:r>
-      <w:proofErr w:type="spellStart"/>
-      <w:r>
-        <w:t>chatbot</w:t>
-      </w:r>
-      <w:proofErr w:type="spellEnd"/>
-      <w:r>
-        <w:t>.</w:t>
-      </w:r>
-    </w:p>
-    <w:p>
-      <w:pPr>
-        <w:numPr>
-          <w:ilvl w:val="0"/>
-          <w:numId w:val="9"/>
-        </w:numPr>
-        <w:jc w:val="both"/>
-      </w:pPr>
-      <w:r>
-        <w:t>T7.</w:t>
+      <w:r>
+        <w:rPr>
+          <w:highlight w:val="lightGray"/>
+        </w:rPr>
+        <w:t>Proponer mejoras al flujo de atención integrando el chatbot con promociones.</w:t>
+      </w:r>
+    </w:p>
+    <w:p>
+      <w:pPr>
+        <w:jc w:val="both"/>
+      </w:pPr>
+      <w:r>
+        <w:rPr>
+          <w:b/>
+          <w:bCs/>
+        </w:rPr>
+        <w:t>3. Responsable de Comunicación y Marketing (CM)</w:t>
+      </w:r>
+    </w:p>
+    <w:p>
+      <w:pPr>
+        <w:numPr>
+          <w:ilvl w:val="0"/>
+          <w:numId w:val="10"/>
+        </w:numPr>
+        <w:jc w:val="both"/>
+      </w:pPr>
+      <w:r>
+        <w:t>T11. Diseñar la campaña de lanzamiento del chatbot en redes sociales.</w:t>
+      </w:r>
+    </w:p>
+    <w:p>
+      <w:pPr>
+        <w:numPr>
+          <w:ilvl w:val="0"/>
+          <w:numId w:val="10"/>
+        </w:numPr>
+        <w:jc w:val="both"/>
+      </w:pPr>
+      <w:r>
+        <w:t>T12. Elaborar mensajes publicitarios amigables para explicar el uso del chatbot.</w:t>
+      </w:r>
+    </w:p>
+    <w:p>
+      <w:pPr>
+        <w:numPr>
+          <w:ilvl w:val="0"/>
+          <w:numId w:val="10"/>
+        </w:numPr>
+        <w:jc w:val="both"/>
+      </w:pPr>
+      <w:r>
+        <w:lastRenderedPageBreak/>
+        <w:t>T13. Coordinar con AO para garantizar que la comunicación sea coherente con la experiencia real.</w:t>
+      </w:r>
+    </w:p>
+    <w:p>
+      <w:pPr>
+        <w:numPr>
+          <w:ilvl w:val="0"/>
+          <w:numId w:val="10"/>
+        </w:numPr>
+        <w:jc w:val="both"/>
+      </w:pPr>
+      <w:r>
+        <w:t>T14.</w:t>
       </w:r>
       <w:r>
         <w:t xml:space="preserve"> </w:t>
       </w:r>
-      <w:proofErr w:type="gramStart"/>
-      <w:r>
-        <w:t>_</w:t>
-      </w:r>
-      <w:proofErr w:type="gramEnd"/>
-      <w:r>
-        <w:t>_______________________________________________________</w:t>
-      </w:r>
-    </w:p>
-    <w:p>
-      <w:pPr>
-        <w:numPr>
-          <w:ilvl w:val="0"/>
-          <w:numId w:val="9"/>
-        </w:numPr>
-        <w:jc w:val="both"/>
-      </w:pPr>
-      <w:r>
-        <w:t xml:space="preserve">T8. Recopilar comentarios de los clientes sobre la utilidad del </w:t>
-      </w:r>
-      <w:proofErr w:type="spellStart"/>
-      <w:r>
-        <w:t>chatbot</w:t>
-      </w:r>
-      <w:proofErr w:type="spellEnd"/>
-      <w:r>
-        <w:t>.</w:t>
-      </w:r>
-    </w:p>
-    <w:p>
-      <w:pPr>
-        <w:numPr>
-          <w:ilvl w:val="0"/>
-          <w:numId w:val="9"/>
-        </w:numPr>
-        <w:jc w:val="both"/>
-      </w:pPr>
-      <w:r>
-        <w:t>T9. Detectar oportunidades de venta cruzada o sugerencias.</w:t>
-      </w:r>
-    </w:p>
-    <w:p>
-      <w:pPr>
-        <w:numPr>
-          <w:ilvl w:val="0"/>
-          <w:numId w:val="9"/>
-        </w:numPr>
-        <w:jc w:val="both"/>
-      </w:pPr>
-      <w:r>
-        <w:t>T10.</w:t>
+      <w:r>
+        <w:rPr>
+          <w:highlight w:val="yellow"/>
+        </w:rPr>
+        <w:t>Medir el impacto de la campaña de lanzamiento en tráfico y consultas.</w:t>
       </w:r>
       <w:r>
         <w:t xml:space="preserve"> </w:t>
       </w:r>
-      <w:proofErr w:type="gramStart"/>
-      <w:r>
-        <w:t>_</w:t>
-      </w:r>
-      <w:proofErr w:type="gramEnd"/>
-      <w:r>
-        <w:t>_______________________________________________________</w:t>
-      </w:r>
-    </w:p>
-    <w:p>
-      <w:pPr>
-        <w:jc w:val="both"/>
-      </w:pPr>
-      <w:r>
-        <w:rPr>
-          <w:b/>
-          <w:bCs/>
-        </w:rPr>
-        <w:t>3. Responsable de Comunicación y Marketing (CM)</w:t>
-      </w:r>
     </w:p>
     <w:p>
       <w:pPr>
@@ -2243,175 +1638,91 @@
         <w:jc w:val="both"/>
       </w:pPr>
       <w:r>
-        <w:t xml:space="preserve">T11. Diseñar la campaña de lanzamiento del </w:t>
-      </w:r>
-      <w:proofErr w:type="spellStart"/>
-      <w:r>
-        <w:t>chatbot</w:t>
-      </w:r>
-      <w:proofErr w:type="spellEnd"/>
-      <w:r>
-        <w:t xml:space="preserve"> en redes sociales.</w:t>
-      </w:r>
-    </w:p>
-    <w:p>
-      <w:pPr>
+        <w:t>T15. Ajustar las estrategias de marketing según el comportamiento de los usuarios con el chatbot.</w:t>
+      </w:r>
+    </w:p>
+    <w:p>
+      <w:pPr>
+        <w:jc w:val="both"/>
+      </w:pPr>
+      <w:r>
+        <w:t>En las tareas vacías rellenar con las siguientes opciones:</w:t>
+      </w:r>
+    </w:p>
+    <w:p>
+      <w:pPr>
+        <w:pStyle w:val="Prrafodelista"/>
         <w:numPr>
           <w:ilvl w:val="0"/>
           <w:numId w:val="10"/>
         </w:numPr>
         <w:jc w:val="both"/>
-      </w:pPr>
-      <w:r>
-        <w:t xml:space="preserve">T12. Elaborar mensajes publicitarios amigables para explicar el uso del </w:t>
-      </w:r>
-      <w:proofErr w:type="spellStart"/>
-      <w:r>
-        <w:t>chatbot</w:t>
-      </w:r>
-      <w:proofErr w:type="spellEnd"/>
-      <w:r>
-        <w:t>.</w:t>
-      </w:r>
-    </w:p>
-    <w:p>
-      <w:pPr>
+        <w:rPr>
+          <w:highlight w:val="cyan"/>
+        </w:rPr>
+      </w:pPr>
+      <w:r>
+        <w:rPr>
+          <w:highlight w:val="cyan"/>
+        </w:rPr>
+        <w:t>Atender las consultas que el chatbot no pueda resolver</w:t>
+      </w:r>
+    </w:p>
+    <w:p>
+      <w:pPr>
+        <w:pStyle w:val="Prrafodelista"/>
         <w:numPr>
           <w:ilvl w:val="0"/>
           <w:numId w:val="10"/>
         </w:numPr>
         <w:jc w:val="both"/>
-      </w:pPr>
-      <w:r>
-        <w:t>T13. Coordinar con AO para garantizar que la comunicación sea coherente con la experiencia real.</w:t>
-      </w:r>
-    </w:p>
-    <w:p>
-      <w:pPr>
+        <w:rPr>
+          <w:highlight w:val="yellow"/>
+        </w:rPr>
+      </w:pPr>
+      <w:r>
+        <w:rPr>
+          <w:highlight w:val="yellow"/>
+        </w:rPr>
+        <w:t>Medir el impacto de la campaña de lanzamiento en tráfico y consultas</w:t>
+      </w:r>
+    </w:p>
+    <w:p>
+      <w:pPr>
+        <w:pStyle w:val="Prrafodelista"/>
         <w:numPr>
           <w:ilvl w:val="0"/>
           <w:numId w:val="10"/>
         </w:numPr>
         <w:jc w:val="both"/>
-      </w:pPr>
-      <w:r>
-        <w:lastRenderedPageBreak/>
-        <w:t>T14.</w:t>
-      </w:r>
-      <w:r>
-        <w:t xml:space="preserve"> </w:t>
-      </w:r>
-      <w:proofErr w:type="gramStart"/>
-      <w:r>
-        <w:t>_</w:t>
-      </w:r>
-      <w:proofErr w:type="gramEnd"/>
-      <w:r>
-        <w:t>_______________________________________________________</w:t>
-      </w:r>
-    </w:p>
-    <w:p>
-      <w:pPr>
+        <w:rPr>
+          <w:highlight w:val="green"/>
+        </w:rPr>
+      </w:pPr>
+      <w:r>
+        <w:rPr>
+          <w:highlight w:val="green"/>
+        </w:rPr>
+        <w:t>Evaluar si el chatbot reduce el tiempo promedio de atención</w:t>
+      </w:r>
+    </w:p>
+    <w:p>
+      <w:pPr>
+        <w:pStyle w:val="Prrafodelista"/>
         <w:numPr>
           <w:ilvl w:val="0"/>
           <w:numId w:val="10"/>
         </w:numPr>
         <w:jc w:val="both"/>
-      </w:pPr>
-      <w:r>
-        <w:t xml:space="preserve">T15. Ajustar las estrategias de marketing según el comportamiento de los usuarios con el </w:t>
-      </w:r>
-      <w:proofErr w:type="spellStart"/>
-      <w:r>
-        <w:t>chatbot</w:t>
-      </w:r>
-      <w:proofErr w:type="spellEnd"/>
-      <w:r>
-        <w:t>.</w:t>
-      </w:r>
-    </w:p>
-    <w:p>
-      <w:pPr>
-        <w:jc w:val="both"/>
-      </w:pPr>
-      <w:r>
-        <w:t>En las tareas vacías rellenar con las siguientes opciones:</w:t>
-      </w:r>
-    </w:p>
-    <w:p>
-      <w:pPr>
-        <w:pStyle w:val="ListParagraph"/>
-        <w:numPr>
-          <w:ilvl w:val="0"/>
-          <w:numId w:val="10"/>
-        </w:numPr>
-        <w:jc w:val="both"/>
-      </w:pPr>
-      <w:r>
-        <w:t xml:space="preserve">Atender las consultas que el </w:t>
-      </w:r>
-      <w:proofErr w:type="spellStart"/>
-      <w:r>
-        <w:t>chatbot</w:t>
-      </w:r>
-      <w:proofErr w:type="spellEnd"/>
-      <w:r>
-        <w:t xml:space="preserve"> no pueda resolver</w:t>
-      </w:r>
-    </w:p>
-    <w:p>
-      <w:pPr>
-        <w:pStyle w:val="ListParagraph"/>
-        <w:numPr>
-          <w:ilvl w:val="0"/>
-          <w:numId w:val="10"/>
-        </w:numPr>
-        <w:jc w:val="both"/>
-      </w:pPr>
-      <w:r>
-        <w:t>Medir el impacto de la campaña de lanzamiento en tráfico y consultas</w:t>
-      </w:r>
-    </w:p>
-    <w:p>
-      <w:pPr>
-        <w:pStyle w:val="ListParagraph"/>
-        <w:numPr>
-          <w:ilvl w:val="0"/>
-          <w:numId w:val="10"/>
-        </w:numPr>
-        <w:jc w:val="both"/>
-      </w:pPr>
-      <w:r>
-        <w:t xml:space="preserve">Evaluar si el </w:t>
-      </w:r>
-      <w:proofErr w:type="spellStart"/>
-      <w:r>
-        <w:t>chatbot</w:t>
-      </w:r>
-      <w:proofErr w:type="spellEnd"/>
-      <w:r>
-        <w:t xml:space="preserve"> reduce el tiempo promedio de atención</w:t>
-      </w:r>
-    </w:p>
-    <w:p>
-      <w:pPr>
-        <w:pStyle w:val="ListParagraph"/>
-        <w:numPr>
-          <w:ilvl w:val="0"/>
-          <w:numId w:val="10"/>
-        </w:numPr>
-        <w:jc w:val="both"/>
-      </w:pPr>
-      <w:r>
-        <w:t xml:space="preserve">Proponer mejoras al flujo de atención integrando el </w:t>
-      </w:r>
-      <w:proofErr w:type="spellStart"/>
-      <w:r>
-        <w:t>chatbot</w:t>
-      </w:r>
-      <w:proofErr w:type="spellEnd"/>
-      <w:r>
-        <w:t xml:space="preserve"> con promociones</w:t>
+        <w:rPr>
+          <w:highlight w:val="lightGray"/>
+        </w:rPr>
+      </w:pPr>
+      <w:r>
+        <w:rPr>
+          <w:highlight w:val="lightGray"/>
+        </w:rPr>
+        <w:t>Proponer mejoras al flujo de atención integrando el chatbot con promociones</w:t>
       </w:r>
     </w:p>
     <w:p>
@@ -2456,15 +1767,7 @@
         <w:jc w:val="both"/>
       </w:pPr>
       <w:r>
-        <w:t xml:space="preserve">AO identifica las consultas más frecuentes y define la operación del </w:t>
-      </w:r>
-      <w:proofErr w:type="spellStart"/>
-      <w:r>
-        <w:t>chatbot</w:t>
-      </w:r>
-      <w:proofErr w:type="spellEnd"/>
-      <w:r>
-        <w:t>.</w:t>
+        <w:t>AO identifica las consultas más frecuentes y define la operación del chatbot.</w:t>
       </w:r>
     </w:p>
     <w:p>
@@ -2480,17 +1783,8 @@
           <w:b/>
           <w:bCs/>
         </w:rPr>
-        <w:t xml:space="preserve">Configuración operativa del </w:t>
-      </w:r>
-      <w:proofErr w:type="spellStart"/>
-      <w:r>
-        <w:rPr>
-          <w:b/>
-          <w:bCs/>
-        </w:rPr>
-        <w:t>chatbot</w:t>
-      </w:r>
-      <w:proofErr w:type="spellEnd"/>
+        <w:t>Configuración operativa del chatbot</w:t>
+      </w:r>
     </w:p>
     <w:p>
       <w:pPr>
@@ -2573,13 +1867,8 @@
         <w:t>En base a la información provista, dibujar un modelado del proceso de negocio</w:t>
       </w:r>
       <w:r>
-        <w:t xml:space="preserve"> con 4 </w:t>
-      </w:r>
-      <w:proofErr w:type="spellStart"/>
-      <w:r>
-        <w:t>swinlanes</w:t>
-      </w:r>
-      <w:proofErr w:type="spellEnd"/>
+        <w:t xml:space="preserve"> con 4 swinlanes</w:t>
+      </w:r>
       <w:r>
         <w:t>:</w:t>
       </w:r>
@@ -2916,6 +2205,155 @@
     </w:lvl>
   </w:abstractNum>
   <w:abstractNum w:abstractNumId="2" w15:restartNumberingAfterBreak="0">
+    <w:nsid w:val="19562E63"/>
+    <w:multiLevelType w:val="multilevel"/>
+    <w:tmpl w:val="AD7AC796"/>
+    <w:lvl w:ilvl="0">
+      <w:start w:val="1"/>
+      <w:numFmt w:val="bullet"/>
+      <w:lvlText w:val=""/>
+      <w:lvlJc w:val="left"/>
+      <w:pPr>
+        <w:tabs>
+          <w:tab w:val="num" w:pos="720"/>
+        </w:tabs>
+        <w:ind w:left="720" w:hanging="360"/>
+      </w:pPr>
+      <w:rPr>
+        <w:rFonts w:ascii="Symbol" w:hAnsi="Symbol" w:hint="default"/>
+        <w:sz w:val="20"/>
+      </w:rPr>
+    </w:lvl>
+    <w:lvl w:ilvl="1" w:tentative="1">
+      <w:start w:val="1"/>
+      <w:numFmt w:val="bullet"/>
+      <w:lvlText w:val="o"/>
+      <w:lvlJc w:val="left"/>
+      <w:pPr>
+        <w:tabs>
+          <w:tab w:val="num" w:pos="1440"/>
+        </w:tabs>
+        <w:ind w:left="1440" w:hanging="360"/>
+      </w:pPr>
+      <w:rPr>
+        <w:rFonts w:ascii="Courier New" w:hAnsi="Courier New" w:hint="default"/>
+        <w:sz w:val="20"/>
+      </w:rPr>
+    </w:lvl>
+    <w:lvl w:ilvl="2" w:tentative="1">
+      <w:start w:val="1"/>
+      <w:numFmt w:val="bullet"/>
+      <w:lvlText w:val=""/>
+      <w:lvlJc w:val="left"/>
+      <w:pPr>
+        <w:tabs>
+          <w:tab w:val="num" w:pos="2160"/>
+        </w:tabs>
+        <w:ind w:left="2160" w:hanging="360"/>
+      </w:pPr>
+      <w:rPr>
+        <w:rFonts w:ascii="Wingdings" w:hAnsi="Wingdings" w:hint="default"/>
+        <w:sz w:val="20"/>
+      </w:rPr>
+    </w:lvl>
+    <w:lvl w:ilvl="3" w:tentative="1">
+      <w:start w:val="1"/>
+      <w:numFmt w:val="bullet"/>
+      <w:lvlText w:val=""/>
+      <w:lvlJc w:val="left"/>
+      <w:pPr>
+        <w:tabs>
+          <w:tab w:val="num" w:pos="2880"/>
+        </w:tabs>
+        <w:ind w:left="2880" w:hanging="360"/>
+      </w:pPr>
+      <w:rPr>
+        <w:rFonts w:ascii="Wingdings" w:hAnsi="Wingdings" w:hint="default"/>
+        <w:sz w:val="20"/>
+      </w:rPr>
+    </w:lvl>
+    <w:lvl w:ilvl="4" w:tentative="1">
+      <w:start w:val="1"/>
+      <w:numFmt w:val="bullet"/>
+      <w:lvlText w:val=""/>
+      <w:lvlJc w:val="left"/>
+      <w:pPr>
+        <w:tabs>
+          <w:tab w:val="num" w:pos="3600"/>
+        </w:tabs>
+        <w:ind w:left="3600" w:hanging="360"/>
+      </w:pPr>
+      <w:rPr>
+        <w:rFonts w:ascii="Wingdings" w:hAnsi="Wingdings" w:hint="default"/>
+        <w:sz w:val="20"/>
+      </w:rPr>
+    </w:lvl>
+    <w:lvl w:ilvl="5" w:tentative="1">
+      <w:start w:val="1"/>
+      <w:numFmt w:val="bullet"/>
+      <w:lvlText w:val=""/>
+      <w:lvlJc w:val="left"/>
+      <w:pPr>
+        <w:tabs>
+          <w:tab w:val="num" w:pos="4320"/>
+        </w:tabs>
+        <w:ind w:left="4320" w:hanging="360"/>
+      </w:pPr>
+      <w:rPr>
+        <w:rFonts w:ascii="Wingdings" w:hAnsi="Wingdings" w:hint="default"/>
+        <w:sz w:val="20"/>
+      </w:rPr>
+    </w:lvl>
+    <w:lvl w:ilvl="6" w:tentative="1">
+      <w:start w:val="1"/>
+      <w:numFmt w:val="bullet"/>
+      <w:lvlText w:val=""/>
+      <w:lvlJc w:val="left"/>
+      <w:pPr>
+        <w:tabs>
+          <w:tab w:val="num" w:pos="5040"/>
+        </w:tabs>
+        <w:ind w:left="5040" w:hanging="360"/>
+      </w:pPr>
+      <w:rPr>
+        <w:rFonts w:ascii="Wingdings" w:hAnsi="Wingdings" w:hint="default"/>
+        <w:sz w:val="20"/>
+      </w:rPr>
+    </w:lvl>
+    <w:lvl w:ilvl="7" w:tentative="1">
+      <w:start w:val="1"/>
+      <w:numFmt w:val="bullet"/>
+      <w:lvlText w:val=""/>
+      <w:lvlJc w:val="left"/>
+      <w:pPr>
+        <w:tabs>
+          <w:tab w:val="num" w:pos="5760"/>
+        </w:tabs>
+        <w:ind w:left="5760" w:hanging="360"/>
+      </w:pPr>
+      <w:rPr>
+        <w:rFonts w:ascii="Wingdings" w:hAnsi="Wingdings" w:hint="default"/>
+        <w:sz w:val="20"/>
+      </w:rPr>
+    </w:lvl>
+    <w:lvl w:ilvl="8" w:tentative="1">
+      <w:start w:val="1"/>
+      <w:numFmt w:val="bullet"/>
+      <w:lvlText w:val=""/>
+      <w:lvlJc w:val="left"/>
+      <w:pPr>
+        <w:tabs>
+          <w:tab w:val="num" w:pos="6480"/>
+        </w:tabs>
+        <w:ind w:left="6480" w:hanging="360"/>
+      </w:pPr>
+      <w:rPr>
+        <w:rFonts w:ascii="Wingdings" w:hAnsi="Wingdings" w:hint="default"/>
+        <w:sz w:val="20"/>
+      </w:rPr>
+    </w:lvl>
+  </w:abstractNum>
+  <w:abstractNum w:abstractNumId="3" w15:restartNumberingAfterBreak="0">
     <w:nsid w:val="240229FB"/>
     <w:multiLevelType w:val="multilevel"/>
     <w:tmpl w:val="8D4C3696"/>
@@ -3028,7 +2466,7 @@
       </w:pPr>
     </w:lvl>
   </w:abstractNum>
-  <w:abstractNum w:abstractNumId="3" w15:restartNumberingAfterBreak="0">
+  <w:abstractNum w:abstractNumId="4" w15:restartNumberingAfterBreak="0">
     <w:nsid w:val="366B7580"/>
     <w:multiLevelType w:val="multilevel"/>
     <w:tmpl w:val="16A03A44"/>
@@ -3177,7 +2615,7 @@
       </w:rPr>
     </w:lvl>
   </w:abstractNum>
-  <w:abstractNum w:abstractNumId="4" w15:restartNumberingAfterBreak="0">
+  <w:abstractNum w:abstractNumId="5" w15:restartNumberingAfterBreak="0">
     <w:nsid w:val="3701685C"/>
     <w:multiLevelType w:val="multilevel"/>
     <w:tmpl w:val="D6C83662"/>
@@ -3290,7 +2728,7 @@
       </w:pPr>
     </w:lvl>
   </w:abstractNum>
-  <w:abstractNum w:abstractNumId="5" w15:restartNumberingAfterBreak="0">
+  <w:abstractNum w:abstractNumId="6" w15:restartNumberingAfterBreak="0">
     <w:nsid w:val="396771B2"/>
     <w:multiLevelType w:val="multilevel"/>
     <w:tmpl w:val="24B4560E"/>
@@ -3439,7 +2877,7 @@
       </w:rPr>
     </w:lvl>
   </w:abstractNum>
-  <w:abstractNum w:abstractNumId="6" w15:restartNumberingAfterBreak="0">
+  <w:abstractNum w:abstractNumId="7" w15:restartNumberingAfterBreak="0">
     <w:nsid w:val="3F210B65"/>
     <w:multiLevelType w:val="multilevel"/>
     <w:tmpl w:val="8D4C3696"/>
@@ -3556,7 +2994,7 @@
       </w:pPr>
     </w:lvl>
   </w:abstractNum>
-  <w:abstractNum w:abstractNumId="7" w15:restartNumberingAfterBreak="0">
+  <w:abstractNum w:abstractNumId="8" w15:restartNumberingAfterBreak="0">
     <w:nsid w:val="45713E35"/>
     <w:multiLevelType w:val="multilevel"/>
     <w:tmpl w:val="50BED9FA"/>
@@ -3705,7 +3143,7 @@
       </w:rPr>
     </w:lvl>
   </w:abstractNum>
-  <w:abstractNum w:abstractNumId="8" w15:restartNumberingAfterBreak="0">
+  <w:abstractNum w:abstractNumId="9" w15:restartNumberingAfterBreak="0">
     <w:nsid w:val="4A6E2EFE"/>
     <w:multiLevelType w:val="multilevel"/>
     <w:tmpl w:val="2A683432"/>
@@ -3854,7 +3292,7 @@
       </w:rPr>
     </w:lvl>
   </w:abstractNum>
-  <w:abstractNum w:abstractNumId="9" w15:restartNumberingAfterBreak="0">
+  <w:abstractNum w:abstractNumId="10" w15:restartNumberingAfterBreak="0">
     <w:nsid w:val="4E987340"/>
     <w:multiLevelType w:val="multilevel"/>
     <w:tmpl w:val="49E8D36C"/>
@@ -4003,7 +3441,7 @@
       </w:rPr>
     </w:lvl>
   </w:abstractNum>
-  <w:abstractNum w:abstractNumId="10" w15:restartNumberingAfterBreak="0">
+  <w:abstractNum w:abstractNumId="11" w15:restartNumberingAfterBreak="0">
     <w:nsid w:val="5402123E"/>
     <w:multiLevelType w:val="multilevel"/>
     <w:tmpl w:val="8D4C3696"/>
@@ -4117,37 +3555,40 @@
     </w:lvl>
   </w:abstractNum>
   <w:num w:numId="1" w16cid:durableId="1812672329">
-    <w:abstractNumId w:val="4"/>
+    <w:abstractNumId w:val="5"/>
   </w:num>
   <w:num w:numId="2" w16cid:durableId="1376002720">
-    <w:abstractNumId w:val="2"/>
+    <w:abstractNumId w:val="3"/>
   </w:num>
   <w:num w:numId="3" w16cid:durableId="1700230537">
     <w:abstractNumId w:val="1"/>
   </w:num>
   <w:num w:numId="4" w16cid:durableId="1132869988">
+    <w:abstractNumId w:val="10"/>
+  </w:num>
+  <w:num w:numId="5" w16cid:durableId="2038003389">
     <w:abstractNumId w:val="9"/>
   </w:num>
-  <w:num w:numId="5" w16cid:durableId="2038003389">
+  <w:num w:numId="6" w16cid:durableId="1779913828">
+    <w:abstractNumId w:val="4"/>
+  </w:num>
+  <w:num w:numId="7" w16cid:durableId="454756897">
+    <w:abstractNumId w:val="11"/>
+  </w:num>
+  <w:num w:numId="8" w16cid:durableId="59715127">
     <w:abstractNumId w:val="8"/>
   </w:num>
-  <w:num w:numId="6" w16cid:durableId="1779913828">
-    <w:abstractNumId w:val="3"/>
-  </w:num>
-  <w:num w:numId="7" w16cid:durableId="454756897">
-    <w:abstractNumId w:val="10"/>
-  </w:num>
-  <w:num w:numId="8" w16cid:durableId="59715127">
-    <w:abstractNumId w:val="7"/>
-  </w:num>
   <w:num w:numId="9" w16cid:durableId="1564103585">
-    <w:abstractNumId w:val="5"/>
+    <w:abstractNumId w:val="6"/>
   </w:num>
   <w:num w:numId="10" w16cid:durableId="998383212">
     <w:abstractNumId w:val="0"/>
   </w:num>
   <w:num w:numId="11" w16cid:durableId="1163813380">
-    <w:abstractNumId w:val="6"/>
+    <w:abstractNumId w:val="7"/>
+  </w:num>
+  <w:num w:numId="12" w16cid:durableId="1076242974">
+    <w:abstractNumId w:val="2"/>
   </w:num>
 </w:numbering>
 </file>
@@ -4553,11 +3994,11 @@
     <w:name w:val="Normal"/>
     <w:qFormat/>
   </w:style>
-  <w:style w:type="paragraph" w:styleId="Heading1">
+  <w:style w:type="paragraph" w:styleId="Ttulo1">
     <w:name w:val="heading 1"/>
     <w:basedOn w:val="Normal"/>
     <w:next w:val="Normal"/>
-    <w:link w:val="Heading1Char"/>
+    <w:link w:val="Ttulo1Car"/>
     <w:uiPriority w:val="9"/>
     <w:qFormat/>
     <w:rsid w:val="0036159B"/>
@@ -4574,11 +4015,11 @@
       <w:szCs w:val="40"/>
     </w:rPr>
   </w:style>
-  <w:style w:type="paragraph" w:styleId="Heading2">
+  <w:style w:type="paragraph" w:styleId="Ttulo2">
     <w:name w:val="heading 2"/>
     <w:basedOn w:val="Normal"/>
     <w:next w:val="Normal"/>
-    <w:link w:val="Heading2Char"/>
+    <w:link w:val="Ttulo2Car"/>
     <w:uiPriority w:val="9"/>
     <w:semiHidden/>
     <w:unhideWhenUsed/>
@@ -4597,11 +4038,11 @@
       <w:szCs w:val="32"/>
     </w:rPr>
   </w:style>
-  <w:style w:type="paragraph" w:styleId="Heading3">
+  <w:style w:type="paragraph" w:styleId="Ttulo3">
     <w:name w:val="heading 3"/>
     <w:basedOn w:val="Normal"/>
     <w:next w:val="Normal"/>
-    <w:link w:val="Heading3Char"/>
+    <w:link w:val="Ttulo3Car"/>
     <w:uiPriority w:val="9"/>
     <w:semiHidden/>
     <w:unhideWhenUsed/>
@@ -4620,11 +4061,11 @@
       <w:szCs w:val="28"/>
     </w:rPr>
   </w:style>
-  <w:style w:type="paragraph" w:styleId="Heading4">
+  <w:style w:type="paragraph" w:styleId="Ttulo4">
     <w:name w:val="heading 4"/>
     <w:basedOn w:val="Normal"/>
     <w:next w:val="Normal"/>
-    <w:link w:val="Heading4Char"/>
+    <w:link w:val="Ttulo4Car"/>
     <w:uiPriority w:val="9"/>
     <w:semiHidden/>
     <w:unhideWhenUsed/>
@@ -4643,11 +4084,11 @@
       <w:color w:val="0F4761" w:themeColor="accent1" w:themeShade="BF"/>
     </w:rPr>
   </w:style>
-  <w:style w:type="paragraph" w:styleId="Heading5">
+  <w:style w:type="paragraph" w:styleId="Ttulo5">
     <w:name w:val="heading 5"/>
     <w:basedOn w:val="Normal"/>
     <w:next w:val="Normal"/>
-    <w:link w:val="Heading5Char"/>
+    <w:link w:val="Ttulo5Car"/>
     <w:uiPriority w:val="9"/>
     <w:semiHidden/>
     <w:unhideWhenUsed/>
@@ -4664,11 +4105,11 @@
       <w:color w:val="0F4761" w:themeColor="accent1" w:themeShade="BF"/>
     </w:rPr>
   </w:style>
-  <w:style w:type="paragraph" w:styleId="Heading6">
+  <w:style w:type="paragraph" w:styleId="Ttulo6">
     <w:name w:val="heading 6"/>
     <w:basedOn w:val="Normal"/>
     <w:next w:val="Normal"/>
-    <w:link w:val="Heading6Char"/>
+    <w:link w:val="Ttulo6Car"/>
     <w:uiPriority w:val="9"/>
     <w:semiHidden/>
     <w:unhideWhenUsed/>
@@ -4687,11 +4128,11 @@
       <w:color w:val="595959" w:themeColor="text1" w:themeTint="A6"/>
     </w:rPr>
   </w:style>
-  <w:style w:type="paragraph" w:styleId="Heading7">
+  <w:style w:type="paragraph" w:styleId="Ttulo7">
     <w:name w:val="heading 7"/>
     <w:basedOn w:val="Normal"/>
     <w:next w:val="Normal"/>
-    <w:link w:val="Heading7Char"/>
+    <w:link w:val="Ttulo7Car"/>
     <w:uiPriority w:val="9"/>
     <w:semiHidden/>
     <w:unhideWhenUsed/>
@@ -4708,11 +4149,11 @@
       <w:color w:val="595959" w:themeColor="text1" w:themeTint="A6"/>
     </w:rPr>
   </w:style>
-  <w:style w:type="paragraph" w:styleId="Heading8">
+  <w:style w:type="paragraph" w:styleId="Ttulo8">
     <w:name w:val="heading 8"/>
     <w:basedOn w:val="Normal"/>
     <w:next w:val="Normal"/>
-    <w:link w:val="Heading8Char"/>
+    <w:link w:val="Ttulo8Car"/>
     <w:uiPriority w:val="9"/>
     <w:semiHidden/>
     <w:unhideWhenUsed/>
@@ -4731,11 +4172,11 @@
       <w:color w:val="272727" w:themeColor="text1" w:themeTint="D8"/>
     </w:rPr>
   </w:style>
-  <w:style w:type="paragraph" w:styleId="Heading9">
+  <w:style w:type="paragraph" w:styleId="Ttulo9">
     <w:name w:val="heading 9"/>
     <w:basedOn w:val="Normal"/>
     <w:next w:val="Normal"/>
-    <w:link w:val="Heading9Char"/>
+    <w:link w:val="Ttulo9Car"/>
     <w:uiPriority w:val="9"/>
     <w:semiHidden/>
     <w:unhideWhenUsed/>
@@ -4752,12 +4193,12 @@
       <w:color w:val="272727" w:themeColor="text1" w:themeTint="D8"/>
     </w:rPr>
   </w:style>
-  <w:style w:type="character" w:default="1" w:styleId="DefaultParagraphFont">
+  <w:style w:type="character" w:default="1" w:styleId="Fuentedeprrafopredeter">
     <w:name w:val="Default Paragraph Font"/>
     <w:uiPriority w:val="1"/>
     <w:unhideWhenUsed/>
   </w:style>
-  <w:style w:type="table" w:default="1" w:styleId="TableNormal">
+  <w:style w:type="table" w:default="1" w:styleId="Tablanormal">
     <w:name w:val="Normal Table"/>
     <w:uiPriority w:val="99"/>
     <w:semiHidden/>
@@ -4772,16 +4213,16 @@
       </w:tblCellMar>
     </w:tblPr>
   </w:style>
-  <w:style w:type="numbering" w:default="1" w:styleId="NoList">
+  <w:style w:type="numbering" w:default="1" w:styleId="Sinlista">
     <w:name w:val="No List"/>
     <w:uiPriority w:val="99"/>
     <w:semiHidden/>
     <w:unhideWhenUsed/>
   </w:style>
-  <w:style w:type="character" w:customStyle="1" w:styleId="Heading1Char">
-    <w:name w:val="Heading 1 Char"/>
-    <w:basedOn w:val="DefaultParagraphFont"/>
-    <w:link w:val="Heading1"/>
+  <w:style w:type="character" w:customStyle="1" w:styleId="Ttulo1Car">
+    <w:name w:val="Título 1 Car"/>
+    <w:basedOn w:val="Fuentedeprrafopredeter"/>
+    <w:link w:val="Ttulo1"/>
     <w:uiPriority w:val="9"/>
     <w:rsid w:val="0036159B"/>
     <w:rPr>
@@ -4791,10 +4232,10 @@
       <w:szCs w:val="40"/>
     </w:rPr>
   </w:style>
-  <w:style w:type="character" w:customStyle="1" w:styleId="Heading2Char">
-    <w:name w:val="Heading 2 Char"/>
-    <w:basedOn w:val="DefaultParagraphFont"/>
-    <w:link w:val="Heading2"/>
+  <w:style w:type="character" w:customStyle="1" w:styleId="Ttulo2Car">
+    <w:name w:val="Título 2 Car"/>
+    <w:basedOn w:val="Fuentedeprrafopredeter"/>
+    <w:link w:val="Ttulo2"/>
     <w:uiPriority w:val="9"/>
     <w:semiHidden/>
     <w:rsid w:val="0036159B"/>
@@ -4805,10 +4246,10 @@
       <w:szCs w:val="32"/>
     </w:rPr>
   </w:style>
-  <w:style w:type="character" w:customStyle="1" w:styleId="Heading3Char">
-    <w:name w:val="Heading 3 Char"/>
-    <w:basedOn w:val="DefaultParagraphFont"/>
-    <w:link w:val="Heading3"/>
+  <w:style w:type="character" w:customStyle="1" w:styleId="Ttulo3Car">
+    <w:name w:val="Título 3 Car"/>
+    <w:basedOn w:val="Fuentedeprrafopredeter"/>
+    <w:link w:val="Ttulo3"/>
     <w:uiPriority w:val="9"/>
     <w:semiHidden/>
     <w:rsid w:val="0036159B"/>
@@ -4819,10 +4260,10 @@
       <w:szCs w:val="28"/>
     </w:rPr>
   </w:style>
-  <w:style w:type="character" w:customStyle="1" w:styleId="Heading4Char">
-    <w:name w:val="Heading 4 Char"/>
-    <w:basedOn w:val="DefaultParagraphFont"/>
-    <w:link w:val="Heading4"/>
+  <w:style w:type="character" w:customStyle="1" w:styleId="Ttulo4Car">
+    <w:name w:val="Título 4 Car"/>
+    <w:basedOn w:val="Fuentedeprrafopredeter"/>
+    <w:link w:val="Ttulo4"/>
     <w:uiPriority w:val="9"/>
     <w:semiHidden/>
     <w:rsid w:val="0036159B"/>
@@ -4833,10 +4274,10 @@
       <w:color w:val="0F4761" w:themeColor="accent1" w:themeShade="BF"/>
     </w:rPr>
   </w:style>
-  <w:style w:type="character" w:customStyle="1" w:styleId="Heading5Char">
-    <w:name w:val="Heading 5 Char"/>
-    <w:basedOn w:val="DefaultParagraphFont"/>
-    <w:link w:val="Heading5"/>
+  <w:style w:type="character" w:customStyle="1" w:styleId="Ttulo5Car">
+    <w:name w:val="Título 5 Car"/>
+    <w:basedOn w:val="Fuentedeprrafopredeter"/>
+    <w:link w:val="Ttulo5"/>
     <w:uiPriority w:val="9"/>
     <w:semiHidden/>
     <w:rsid w:val="0036159B"/>
@@ -4845,10 +4286,10 @@
       <w:color w:val="0F4761" w:themeColor="accent1" w:themeShade="BF"/>
     </w:rPr>
   </w:style>
-  <w:style w:type="character" w:customStyle="1" w:styleId="Heading6Char">
-    <w:name w:val="Heading 6 Char"/>
-    <w:basedOn w:val="DefaultParagraphFont"/>
-    <w:link w:val="Heading6"/>
+  <w:style w:type="character" w:customStyle="1" w:styleId="Ttulo6Car">
+    <w:name w:val="Título 6 Car"/>
+    <w:basedOn w:val="Fuentedeprrafopredeter"/>
+    <w:link w:val="Ttulo6"/>
     <w:uiPriority w:val="9"/>
     <w:semiHidden/>
     <w:rsid w:val="0036159B"/>
@@ -4859,10 +4300,10 @@
       <w:color w:val="595959" w:themeColor="text1" w:themeTint="A6"/>
     </w:rPr>
   </w:style>
-  <w:style w:type="character" w:customStyle="1" w:styleId="Heading7Char">
-    <w:name w:val="Heading 7 Char"/>
-    <w:basedOn w:val="DefaultParagraphFont"/>
-    <w:link w:val="Heading7"/>
+  <w:style w:type="character" w:customStyle="1" w:styleId="Ttulo7Car">
+    <w:name w:val="Título 7 Car"/>
+    <w:basedOn w:val="Fuentedeprrafopredeter"/>
+    <w:link w:val="Ttulo7"/>
     <w:uiPriority w:val="9"/>
     <w:semiHidden/>
     <w:rsid w:val="0036159B"/>
@@ -4871,10 +4312,10 @@
       <w:color w:val="595959" w:themeColor="text1" w:themeTint="A6"/>
     </w:rPr>
   </w:style>
-  <w:style w:type="character" w:customStyle="1" w:styleId="Heading8Char">
-    <w:name w:val="Heading 8 Char"/>
-    <w:basedOn w:val="DefaultParagraphFont"/>
-    <w:link w:val="Heading8"/>
+  <w:style w:type="character" w:customStyle="1" w:styleId="Ttulo8Car">
+    <w:name w:val="Título 8 Car"/>
+    <w:basedOn w:val="Fuentedeprrafopredeter"/>
+    <w:link w:val="Ttulo8"/>
     <w:uiPriority w:val="9"/>
     <w:semiHidden/>
     <w:rsid w:val="0036159B"/>
@@ -4885,10 +4326,10 @@
       <w:color w:val="272727" w:themeColor="text1" w:themeTint="D8"/>
     </w:rPr>
   </w:style>
-  <w:style w:type="character" w:customStyle="1" w:styleId="Heading9Char">
-    <w:name w:val="Heading 9 Char"/>
-    <w:basedOn w:val="DefaultParagraphFont"/>
-    <w:link w:val="Heading9"/>
+  <w:style w:type="character" w:customStyle="1" w:styleId="Ttulo9Car">
+    <w:name w:val="Título 9 Car"/>
+    <w:basedOn w:val="Fuentedeprrafopredeter"/>
+    <w:link w:val="Ttulo9"/>
     <w:uiPriority w:val="9"/>
     <w:semiHidden/>
     <w:rsid w:val="0036159B"/>
@@ -4897,11 +4338,11 @@
       <w:color w:val="272727" w:themeColor="text1" w:themeTint="D8"/>
     </w:rPr>
   </w:style>
-  <w:style w:type="paragraph" w:styleId="Title">
+  <w:style w:type="paragraph" w:styleId="Ttulo">
     <w:name w:val="Title"/>
     <w:basedOn w:val="Normal"/>
     <w:next w:val="Normal"/>
-    <w:link w:val="TitleChar"/>
+    <w:link w:val="TtuloCar"/>
     <w:uiPriority w:val="10"/>
     <w:qFormat/>
     <w:rsid w:val="0036159B"/>
@@ -4917,10 +4358,10 @@
       <w:szCs w:val="56"/>
     </w:rPr>
   </w:style>
-  <w:style w:type="character" w:customStyle="1" w:styleId="TitleChar">
-    <w:name w:val="Title Char"/>
-    <w:basedOn w:val="DefaultParagraphFont"/>
-    <w:link w:val="Title"/>
+  <w:style w:type="character" w:customStyle="1" w:styleId="TtuloCar">
+    <w:name w:val="Título Car"/>
+    <w:basedOn w:val="Fuentedeprrafopredeter"/>
+    <w:link w:val="Ttulo"/>
     <w:uiPriority w:val="10"/>
     <w:rsid w:val="0036159B"/>
     <w:rPr>
@@ -4931,11 +4372,11 @@
       <w:szCs w:val="56"/>
     </w:rPr>
   </w:style>
-  <w:style w:type="paragraph" w:styleId="Subtitle">
+  <w:style w:type="paragraph" w:styleId="Subttulo">
     <w:name w:val="Subtitle"/>
     <w:basedOn w:val="Normal"/>
     <w:next w:val="Normal"/>
-    <w:link w:val="SubtitleChar"/>
+    <w:link w:val="SubttuloCar"/>
     <w:uiPriority w:val="11"/>
     <w:qFormat/>
     <w:rsid w:val="0036159B"/>
@@ -4952,10 +4393,10 @@
       <w:szCs w:val="28"/>
     </w:rPr>
   </w:style>
-  <w:style w:type="character" w:customStyle="1" w:styleId="SubtitleChar">
-    <w:name w:val="Subtitle Char"/>
-    <w:basedOn w:val="DefaultParagraphFont"/>
-    <w:link w:val="Subtitle"/>
+  <w:style w:type="character" w:customStyle="1" w:styleId="SubttuloCar">
+    <w:name w:val="Subtítulo Car"/>
+    <w:basedOn w:val="Fuentedeprrafopredeter"/>
+    <w:link w:val="Subttulo"/>
     <w:uiPriority w:val="11"/>
     <w:rsid w:val="0036159B"/>
     <w:rPr>
@@ -4966,11 +4407,11 @@
       <w:szCs w:val="28"/>
     </w:rPr>
   </w:style>
-  <w:style w:type="paragraph" w:styleId="Quote">
+  <w:style w:type="paragraph" w:styleId="Cita">
     <w:name w:val="Quote"/>
     <w:basedOn w:val="Normal"/>
     <w:next w:val="Normal"/>
-    <w:link w:val="QuoteChar"/>
+    <w:link w:val="CitaCar"/>
     <w:uiPriority w:val="29"/>
     <w:qFormat/>
     <w:rsid w:val="0036159B"/>
@@ -4984,10 +4425,10 @@
       <w:color w:val="404040" w:themeColor="text1" w:themeTint="BF"/>
     </w:rPr>
   </w:style>
-  <w:style w:type="character" w:customStyle="1" w:styleId="QuoteChar">
-    <w:name w:val="Quote Char"/>
-    <w:basedOn w:val="DefaultParagraphFont"/>
-    <w:link w:val="Quote"/>
+  <w:style w:type="character" w:customStyle="1" w:styleId="CitaCar">
+    <w:name w:val="Cita Car"/>
+    <w:basedOn w:val="Fuentedeprrafopredeter"/>
+    <w:link w:val="Cita"/>
     <w:uiPriority w:val="29"/>
     <w:rsid w:val="0036159B"/>
     <w:rPr>
@@ -4996,7 +4437,7 @@
       <w:color w:val="404040" w:themeColor="text1" w:themeTint="BF"/>
     </w:rPr>
   </w:style>
-  <w:style w:type="paragraph" w:styleId="ListParagraph">
+  <w:style w:type="paragraph" w:styleId="Prrafodelista">
     <w:name w:val="List Paragraph"/>
     <w:basedOn w:val="Normal"/>
     <w:uiPriority w:val="34"/>
@@ -5007,9 +4448,9 @@
       <w:contextualSpacing/>
     </w:pPr>
   </w:style>
-  <w:style w:type="character" w:styleId="IntenseEmphasis">
+  <w:style w:type="character" w:styleId="nfasisintenso">
     <w:name w:val="Intense Emphasis"/>
-    <w:basedOn w:val="DefaultParagraphFont"/>
+    <w:basedOn w:val="Fuentedeprrafopredeter"/>
     <w:uiPriority w:val="21"/>
     <w:qFormat/>
     <w:rsid w:val="0036159B"/>
@@ -5019,11 +4460,11 @@
       <w:color w:val="0F4761" w:themeColor="accent1" w:themeShade="BF"/>
     </w:rPr>
   </w:style>
-  <w:style w:type="paragraph" w:styleId="IntenseQuote">
+  <w:style w:type="paragraph" w:styleId="Citadestacada">
     <w:name w:val="Intense Quote"/>
     <w:basedOn w:val="Normal"/>
     <w:next w:val="Normal"/>
-    <w:link w:val="IntenseQuoteChar"/>
+    <w:link w:val="CitadestacadaCar"/>
     <w:uiPriority w:val="30"/>
     <w:qFormat/>
     <w:rsid w:val="0036159B"/>
@@ -5042,10 +4483,10 @@
       <w:color w:val="0F4761" w:themeColor="accent1" w:themeShade="BF"/>
     </w:rPr>
   </w:style>
-  <w:style w:type="character" w:customStyle="1" w:styleId="IntenseQuoteChar">
-    <w:name w:val="Intense Quote Char"/>
-    <w:basedOn w:val="DefaultParagraphFont"/>
-    <w:link w:val="IntenseQuote"/>
+  <w:style w:type="character" w:customStyle="1" w:styleId="CitadestacadaCar">
+    <w:name w:val="Cita destacada Car"/>
+    <w:basedOn w:val="Fuentedeprrafopredeter"/>
+    <w:link w:val="Citadestacada"/>
     <w:uiPriority w:val="30"/>
     <w:rsid w:val="0036159B"/>
     <w:rPr>
@@ -5054,9 +4495,9 @@
       <w:color w:val="0F4761" w:themeColor="accent1" w:themeShade="BF"/>
     </w:rPr>
   </w:style>
-  <w:style w:type="character" w:styleId="IntenseReference">
+  <w:style w:type="character" w:styleId="Referenciaintensa">
     <w:name w:val="Intense Reference"/>
-    <w:basedOn w:val="DefaultParagraphFont"/>
+    <w:basedOn w:val="Fuentedeprrafopredeter"/>
     <w:uiPriority w:val="32"/>
     <w:qFormat/>
     <w:rsid w:val="0036159B"/>
@@ -5068,9 +4509,9 @@
       <w:spacing w:val="5"/>
     </w:rPr>
   </w:style>
-  <w:style w:type="character" w:styleId="Strong">
+  <w:style w:type="character" w:styleId="Textoennegrita">
     <w:name w:val="Strong"/>
-    <w:basedOn w:val="DefaultParagraphFont"/>
+    <w:basedOn w:val="Fuentedeprrafopredeter"/>
     <w:uiPriority w:val="22"/>
     <w:qFormat/>
     <w:rsid w:val="006954DC"/>
@@ -5079,15 +4520,32 @@
       <w:bCs/>
     </w:rPr>
   </w:style>
-  <w:style w:type="character" w:styleId="Emphasis">
+  <w:style w:type="character" w:styleId="nfasis">
     <w:name w:val="Emphasis"/>
-    <w:basedOn w:val="DefaultParagraphFont"/>
+    <w:basedOn w:val="Fuentedeprrafopredeter"/>
     <w:uiPriority w:val="20"/>
     <w:qFormat/>
     <w:rsid w:val="00573E35"/>
     <w:rPr>
       <w:i/>
       <w:iCs/>
+    </w:rPr>
+  </w:style>
+  <w:style w:type="paragraph" w:styleId="NormalWeb">
+    <w:name w:val="Normal (Web)"/>
+    <w:basedOn w:val="Normal"/>
+    <w:uiPriority w:val="99"/>
+    <w:semiHidden/>
+    <w:unhideWhenUsed/>
+    <w:rsid w:val="00065BB3"/>
+    <w:pPr>
+      <w:spacing w:before="100" w:beforeAutospacing="1" w:after="100" w:afterAutospacing="1" w:line="240" w:lineRule="auto"/>
+    </w:pPr>
+    <w:rPr>
+      <w:rFonts w:ascii="Times New Roman" w:eastAsia="Times New Roman" w:hAnsi="Times New Roman" w:cs="Times New Roman"/>
+      <w:kern w:val="0"/>
+      <w:lang w:eastAsia="es-BO"/>
+      <w14:ligatures w14:val="none"/>
     </w:rPr>
   </w:style>
 </w:styles>

</xml_diff>

<commit_message>
mandando todo el examen a rama
</commit_message>
<xml_diff>
--- a/Estructura EB2/Chatbot inteligente para atención al cliente en una tienda de ropa online.docx
+++ b/Estructura EB2/Chatbot inteligente para atención al cliente en una tienda de ropa online.docx
@@ -2437,6 +2437,64 @@
       <w:pPr>
         <w:jc w:val="both"/>
       </w:pPr>
+      <w:r>
+        <w:lastRenderedPageBreak/>
+        <w:drawing>
+          <wp:anchor distT="0" distB="0" distL="114300" distR="114300" simplePos="0" relativeHeight="251660288" behindDoc="0" locked="0" layoutInCell="1" allowOverlap="1" wp14:anchorId="4C4F7672" wp14:editId="42919A74">
+            <wp:simplePos x="0" y="0"/>
+            <wp:positionH relativeFrom="page">
+              <wp:align>left</wp:align>
+            </wp:positionH>
+            <wp:positionV relativeFrom="paragraph">
+              <wp:posOffset>0</wp:posOffset>
+            </wp:positionV>
+            <wp:extent cx="7580630" cy="4629150"/>
+            <wp:effectExtent l="0" t="0" r="1270" b="0"/>
+            <wp:wrapSquare wrapText="bothSides"/>
+            <wp:docPr id="978571982" name="Imagen 1"/>
+            <wp:cNvGraphicFramePr>
+              <a:graphicFrameLocks xmlns:a="http://schemas.openxmlformats.org/drawingml/2006/main" noChangeAspect="1"/>
+            </wp:cNvGraphicFramePr>
+            <a:graphic xmlns:a="http://schemas.openxmlformats.org/drawingml/2006/main">
+              <a:graphicData uri="http://schemas.openxmlformats.org/drawingml/2006/picture">
+                <pic:pic xmlns:pic="http://schemas.openxmlformats.org/drawingml/2006/picture">
+                  <pic:nvPicPr>
+                    <pic:cNvPr id="978571982" name=""/>
+                    <pic:cNvPicPr/>
+                  </pic:nvPicPr>
+                  <pic:blipFill>
+                    <a:blip r:embed="rId7">
+                      <a:extLst>
+                        <a:ext uri="{28A0092B-C50C-407E-A947-70E740481C1C}">
+                          <a14:useLocalDpi xmlns:a14="http://schemas.microsoft.com/office/drawing/2010/main" val="0"/>
+                        </a:ext>
+                      </a:extLst>
+                    </a:blip>
+                    <a:stretch>
+                      <a:fillRect/>
+                    </a:stretch>
+                  </pic:blipFill>
+                  <pic:spPr>
+                    <a:xfrm>
+                      <a:off x="0" y="0"/>
+                      <a:ext cx="7580630" cy="4629150"/>
+                    </a:xfrm>
+                    <a:prstGeom prst="rect">
+                      <a:avLst/>
+                    </a:prstGeom>
+                  </pic:spPr>
+                </pic:pic>
+              </a:graphicData>
+            </a:graphic>
+            <wp14:sizeRelH relativeFrom="page">
+              <wp14:pctWidth>0</wp14:pctWidth>
+            </wp14:sizeRelH>
+            <wp14:sizeRelV relativeFrom="page">
+              <wp14:pctHeight>0</wp14:pctHeight>
+            </wp14:sizeRelV>
+          </wp:anchor>
+        </w:drawing>
+      </w:r>
     </w:p>
     <w:p>
       <w:pPr>

</xml_diff>